<commit_message>
Ajustes nas especificacoes de caso de uso
</commit_message>
<xml_diff>
--- a/Requisitos/UC13 - Exibir Tela Inicial.docx
+++ b/Requisitos/UC13 - Exibir Tela Inicial.docx
@@ -225,6 +225,15 @@
         <w:ind w:left="993" w:hanging="596"/>
       </w:pPr>
       <w:r>
+        <w:t>Caso exista mais de um bebê cadastrado, Sistema aciona o UC14 – Selecionar Bebê</w:t>
+      </w:r>
+    </w:p>
+    <w:p>
+      <w:pPr>
+        <w:pStyle w:val="Ttulo3"/>
+        <w:ind w:left="993" w:hanging="596"/>
+      </w:pPr>
+      <w:r>
         <w:t>Caso já exista bebê cadastrado, exibe a tela inicial conforme Interface 1</w:t>
       </w:r>
     </w:p>
@@ -242,6 +251,35 @@
           <w:lang w:val="pt-BR"/>
         </w:rPr>
       </w:pPr>
+      <w:r>
+        <w:rPr>
+          <w:lang w:val="pt-BR"/>
+        </w:rPr>
+        <w:pict>
+          <v:shapetype id="_x0000_t75" coordsize="21600,21600" o:spt="75" o:preferrelative="t" path="m@4@5l@4@11@9@11@9@5xe" filled="f" stroked="f">
+            <v:stroke joinstyle="miter"/>
+            <v:formulas>
+              <v:f eqn="if lineDrawn pixelLineWidth 0"/>
+              <v:f eqn="sum @0 1 0"/>
+              <v:f eqn="sum 0 0 @1"/>
+              <v:f eqn="prod @2 1 2"/>
+              <v:f eqn="prod @3 21600 pixelWidth"/>
+              <v:f eqn="prod @3 21600 pixelHeight"/>
+              <v:f eqn="sum @0 0 1"/>
+              <v:f eqn="prod @6 1 2"/>
+              <v:f eqn="prod @7 21600 pixelWidth"/>
+              <v:f eqn="sum @8 21600 0"/>
+              <v:f eqn="prod @7 21600 pixelHeight"/>
+              <v:f eqn="sum @10 21600 0"/>
+            </v:formulas>
+            <v:path o:extrusionok="f" gradientshapeok="t" o:connecttype="rect"/>
+            <o:lock v:ext="edit" aspectratio="t"/>
+          </v:shapetype>
+          <v:shape id="_x0000_i1027" type="#_x0000_t75" style="width:192.75pt;height:371.25pt">
+            <v:imagedata r:id="rId8" o:title="UC13-Interface 1"/>
+          </v:shape>
+        </w:pict>
+      </w:r>
       <w:r>
         <w:rPr>
           <w:noProof/>
@@ -251,7 +289,7 @@
             <v:stroke joinstyle="miter"/>
             <v:path gradientshapeok="t" o:connecttype="rect"/>
           </v:shapetype>
-          <v:shape id="Caixa de Texto 2" o:spid="_x0000_s1026" type="#_x0000_t202" style="position:absolute;left:0;text-align:left;margin-left:241.05pt;margin-top:9.9pt;width:197.85pt;height:67.95pt;z-index:251659264;visibility:visible;mso-wrap-style:square;mso-width-percent:400;mso-height-percent:200;mso-wrap-distance-left:9pt;mso-wrap-distance-top:3.6pt;mso-wrap-distance-right:9pt;mso-wrap-distance-bottom:3.6pt;mso-position-horizontal-relative:text;mso-position-vertical-relative:text;mso-width-percent:400;mso-height-percent:200;mso-width-relative:margin;mso-height-relative:margin;v-text-anchor:top" o:gfxdata="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">
+          <v:shape id="Caixa de Texto 2" o:spid="_x0000_s1026" type="#_x0000_t202" style="position:absolute;left:0;text-align:left;margin-left:241.05pt;margin-top:8.4pt;width:209.5pt;height:367.95pt;z-index:251659264;visibility:visible;mso-height-percent:200;mso-wrap-distance-left:9pt;mso-wrap-distance-top:3.6pt;mso-wrap-distance-right:9pt;mso-wrap-distance-bottom:3.6pt;mso-position-horizontal-relative:text;mso-position-vertical-relative:text;mso-height-percent:200;mso-width-relative:margin;mso-height-relative:margin;v-text-anchor:top" o:gfxdata="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">
             <v:textbox style="mso-fit-shape-to-text:t">
               <w:txbxContent>
                 <w:p>
@@ -289,40 +327,110 @@
                       <w:rFonts w:ascii="Arial" w:hAnsi="Arial" w:cs="Arial"/>
                       <w:lang w:val="pt-BR"/>
                     </w:rPr>
-                    <w:t xml:space="preserve">Últimos Eventos: Aciona o UC8 para buscar e exibir os últimos eventos de vacinação e consultas médicas. Devem ser exibidos os dados dos últimos 30 dias até o limite de </w:t>
-                  </w:r>
-                  <w:proofErr w:type="spellStart"/>
-                  <w:r>
-                    <w:rPr>
-                      <w:rFonts w:ascii="Arial" w:hAnsi="Arial" w:cs="Arial"/>
-                      <w:lang w:val="pt-BR"/>
-                    </w:rPr>
-                    <w:t>xx</w:t>
-                  </w:r>
-                  <w:proofErr w:type="spellEnd"/>
-                  <w:r>
-                    <w:rPr>
-                      <w:rFonts w:ascii="Arial" w:hAnsi="Arial" w:cs="Arial"/>
-                      <w:lang w:val="pt-BR"/>
-                    </w:rPr>
-                    <w:t xml:space="preserve"> registros.</w:t>
-                  </w:r>
-                </w:p>
-                <w:p>
-                  <w:pPr>
-                    <w:rPr>
-                      <w:rFonts w:ascii="Arial" w:hAnsi="Arial" w:cs="Arial"/>
-                      <w:lang w:val="pt-BR"/>
-                    </w:rPr>
-                  </w:pPr>
-                </w:p>
-                <w:p>
-                  <w:pPr>
-                    <w:rPr>
-                      <w:rFonts w:ascii="Arial" w:hAnsi="Arial" w:cs="Arial"/>
-                      <w:lang w:val="pt-BR"/>
-                    </w:rPr>
-                  </w:pPr>
+                    <w:t>Últim</w:t>
+                  </w:r>
+                  <w:r>
+                    <w:rPr>
+                      <w:rFonts w:ascii="Arial" w:hAnsi="Arial" w:cs="Arial"/>
+                      <w:lang w:val="pt-BR"/>
+                    </w:rPr>
+                    <w:t>as Amamentações</w:t>
+                  </w:r>
+                  <w:r>
+                    <w:rPr>
+                      <w:rFonts w:ascii="Arial" w:hAnsi="Arial" w:cs="Arial"/>
+                      <w:lang w:val="pt-BR"/>
+                    </w:rPr>
+                    <w:t>: Aciona o UC</w:t>
+                  </w:r>
+                  <w:r>
+                    <w:rPr>
+                      <w:rFonts w:ascii="Arial" w:hAnsi="Arial" w:cs="Arial"/>
+                      <w:lang w:val="pt-BR"/>
+                    </w:rPr>
+                    <w:t>9</w:t>
+                  </w:r>
+                  <w:r>
+                    <w:rPr>
+                      <w:rFonts w:ascii="Arial" w:hAnsi="Arial" w:cs="Arial"/>
+                      <w:lang w:val="pt-BR"/>
+                    </w:rPr>
+                    <w:t xml:space="preserve"> para buscar e exibir </w:t>
+                  </w:r>
+                  <w:r>
+                    <w:rPr>
+                      <w:rFonts w:ascii="Arial" w:hAnsi="Arial" w:cs="Arial"/>
+                      <w:lang w:val="pt-BR"/>
+                    </w:rPr>
+                    <w:t>as últimas amamentações do bebê (data, hora e volume).</w:t>
+                  </w:r>
+                  <w:r>
+                    <w:rPr>
+                      <w:rFonts w:ascii="Arial" w:hAnsi="Arial" w:cs="Arial"/>
+                      <w:lang w:val="pt-BR"/>
+                    </w:rPr>
+                    <w:t xml:space="preserve"> Devem ser exibidos os dados d</w:t>
+                  </w:r>
+                  <w:r>
+                    <w:rPr>
+                      <w:rFonts w:ascii="Arial" w:hAnsi="Arial" w:cs="Arial"/>
+                      <w:lang w:val="pt-BR"/>
+                    </w:rPr>
+                    <w:t>as últimas 24 horas, até o limite de 10 registros</w:t>
+                  </w:r>
+                  <w:r>
+                    <w:rPr>
+                      <w:rFonts w:ascii="Arial" w:hAnsi="Arial" w:cs="Arial"/>
+                      <w:lang w:val="pt-BR"/>
+                    </w:rPr>
+                    <w:t>.</w:t>
+                  </w:r>
+                </w:p>
+                <w:p>
+                  <w:pPr>
+                    <w:rPr>
+                      <w:rFonts w:ascii="Arial" w:hAnsi="Arial" w:cs="Arial"/>
+                      <w:lang w:val="pt-BR"/>
+                    </w:rPr>
+                  </w:pPr>
+                </w:p>
+                <w:p>
+                  <w:pPr>
+                    <w:rPr>
+                      <w:rFonts w:ascii="Arial" w:hAnsi="Arial" w:cs="Arial"/>
+                      <w:lang w:val="pt-BR"/>
+                    </w:rPr>
+                  </w:pPr>
+                  <w:r>
+                    <w:rPr>
+                      <w:rFonts w:ascii="Arial" w:hAnsi="Arial" w:cs="Arial"/>
+                      <w:lang w:val="pt-BR"/>
+                    </w:rPr>
+                    <w:t>Próximos Eventos: Aciona o UC8 para buscar e exibir os próximos eventos de vacinação e consulta (data, tipo e detalhe). Devem ser exibidos os dados dos próximos 30 dias, até o limite de 10 registros.</w:t>
+                  </w:r>
+                </w:p>
+                <w:p>
+                  <w:pPr>
+                    <w:rPr>
+                      <w:rFonts w:ascii="Arial" w:hAnsi="Arial" w:cs="Arial"/>
+                      <w:lang w:val="pt-BR"/>
+                    </w:rPr>
+                  </w:pPr>
+                </w:p>
+                <w:p>
+                  <w:pPr>
+                    <w:rPr>
+                      <w:rFonts w:ascii="Arial" w:hAnsi="Arial" w:cs="Arial"/>
+                      <w:lang w:val="pt-BR"/>
+                    </w:rPr>
+                  </w:pPr>
+                  <w:r>
+                    <w:rPr>
+                      <w:rFonts w:ascii="Arial" w:hAnsi="Arial" w:cs="Arial"/>
+                      <w:lang w:val="pt-BR"/>
+                    </w:rPr>
+                    <w:t xml:space="preserve">Gerenciar </w:t>
+                  </w:r>
                   <w:r>
                     <w:rPr>
                       <w:rFonts w:ascii="Arial" w:hAnsi="Arial" w:cs="Arial"/>
@@ -365,6 +473,13 @@
                       <w:rFonts w:ascii="Arial" w:hAnsi="Arial" w:cs="Arial"/>
                       <w:lang w:val="pt-BR"/>
                     </w:rPr>
+                    <w:t xml:space="preserve">Gerenciar </w:t>
+                  </w:r>
+                  <w:r>
+                    <w:rPr>
+                      <w:rFonts w:ascii="Arial" w:hAnsi="Arial" w:cs="Arial"/>
+                      <w:lang w:val="pt-BR"/>
+                    </w:rPr>
                     <w:t xml:space="preserve">Vacinação: Ao ser clicado, </w:t>
                   </w:r>
                   <w:r>
@@ -402,6 +517,20 @@
                       <w:rFonts w:ascii="Arial" w:hAnsi="Arial" w:cs="Arial"/>
                       <w:lang w:val="pt-BR"/>
                     </w:rPr>
+                    <w:t>Gerenciar</w:t>
+                  </w:r>
+                  <w:r>
+                    <w:rPr>
+                      <w:rFonts w:ascii="Arial" w:hAnsi="Arial" w:cs="Arial"/>
+                      <w:lang w:val="pt-BR"/>
+                    </w:rPr>
+                    <w:t xml:space="preserve"> </w:t>
+                  </w:r>
+                  <w:r>
+                    <w:rPr>
+                      <w:rFonts w:ascii="Arial" w:hAnsi="Arial" w:cs="Arial"/>
+                      <w:lang w:val="pt-BR"/>
+                    </w:rPr>
                     <w:t xml:space="preserve">Amamentação: Ao ser clicado, </w:t>
                   </w:r>
                   <w:r>
@@ -409,38 +538,16 @@
                       <w:rFonts w:ascii="Arial" w:hAnsi="Arial" w:cs="Arial"/>
                       <w:lang w:val="pt-BR"/>
                     </w:rPr>
-                    <w:t>exibe</w:t>
-                  </w:r>
-                  <w:r>
-                    <w:rPr>
-                      <w:rFonts w:ascii="Arial" w:hAnsi="Arial" w:cs="Arial"/>
-                      <w:lang w:val="pt-BR"/>
-                    </w:rPr>
-                    <w:t xml:space="preserve"> a Interface 4</w:t>
-                  </w:r>
-                </w:p>
-                <w:p>
-                  <w:pPr>
-                    <w:rPr>
-                      <w:rFonts w:ascii="Arial" w:hAnsi="Arial" w:cs="Arial"/>
-                      <w:lang w:val="pt-BR"/>
-                    </w:rPr>
-                  </w:pPr>
-                </w:p>
-                <w:p>
-                  <w:pPr>
-                    <w:rPr>
-                      <w:rFonts w:ascii="Arial" w:hAnsi="Arial" w:cs="Arial"/>
-                      <w:lang w:val="pt-BR"/>
-                    </w:rPr>
-                  </w:pPr>
-                  <w:r>
-                    <w:rPr>
-                      <w:rFonts w:ascii="Arial" w:hAnsi="Arial" w:cs="Arial"/>
-                      <w:lang w:val="pt-BR"/>
-                    </w:rPr>
-                    <w:t>Consultar Eventos: Ao ser clicado, exibe a Interface 5</w:t>
-                  </w:r>
+                    <w:t>exibe a Interface 4</w:t>
+                  </w:r>
+                </w:p>
+                <w:p>
+                  <w:pPr>
+                    <w:rPr>
+                      <w:rFonts w:ascii="Arial" w:hAnsi="Arial" w:cs="Arial"/>
+                      <w:lang w:val="pt-BR"/>
+                    </w:rPr>
+                  </w:pPr>
                 </w:p>
               </w:txbxContent>
             </v:textbox>
@@ -448,77 +555,54 @@
           </v:shape>
         </w:pict>
       </w:r>
+    </w:p>
+    <w:p>
+      <w:pPr>
+        <w:ind w:left="993"/>
+        <w:rPr>
+          <w:lang w:val="pt-BR"/>
+        </w:rPr>
+      </w:pPr>
+    </w:p>
+    <w:p>
+      <w:pPr>
+        <w:ind w:left="993"/>
+        <w:rPr>
+          <w:lang w:val="pt-BR"/>
+        </w:rPr>
+      </w:pPr>
+    </w:p>
+    <w:p>
+      <w:pPr>
+        <w:ind w:left="993"/>
+        <w:rPr>
+          <w:lang w:val="pt-BR"/>
+        </w:rPr>
+      </w:pPr>
+    </w:p>
+    <w:p>
+      <w:pPr>
+        <w:ind w:left="993"/>
+        <w:rPr>
+          <w:lang w:val="pt-BR"/>
+        </w:rPr>
+      </w:pPr>
+    </w:p>
+    <w:p>
+      <w:pPr>
+        <w:pStyle w:val="Ttulo3"/>
+        <w:ind w:left="993" w:hanging="596"/>
+      </w:pPr>
       <w:r>
+        <w:t>Se o usuário acionar a opção Consultas Médicas, Sistema exibe a Interface 2:</w:t>
+      </w:r>
+    </w:p>
+    <w:p>
+      <w:pPr>
         <w:rPr>
           <w:noProof/>
           <w:snapToGrid/>
           <w:lang w:val="pt-BR" w:eastAsia="pt-BR"/>
-        </w:rPr>
-        <w:drawing>
-          <wp:inline distT="0" distB="0" distL="0" distR="0">
-            <wp:extent cx="2449226" cy="4123426"/>
-            <wp:effectExtent l="0" t="0" r="0" b="0"/>
-            <wp:docPr id="3" name="Imagem 3"/>
-            <wp:cNvGraphicFramePr>
-              <a:graphicFrameLocks xmlns:a="http://schemas.openxmlformats.org/drawingml/2006/main" noChangeAspect="1"/>
-            </wp:cNvGraphicFramePr>
-            <a:graphic xmlns:a="http://schemas.openxmlformats.org/drawingml/2006/main">
-              <a:graphicData uri="http://schemas.openxmlformats.org/drawingml/2006/picture">
-                <pic:pic xmlns:pic="http://schemas.openxmlformats.org/drawingml/2006/picture">
-                  <pic:nvPicPr>
-                    <pic:cNvPr id="3" name="IMG_6718.jpg"/>
-                    <pic:cNvPicPr/>
-                  </pic:nvPicPr>
-                  <pic:blipFill>
-                    <a:blip r:embed="rId8" cstate="print">
-                      <a:extLst>
-                        <a:ext uri="{28A0092B-C50C-407E-A947-70E740481C1C}">
-                          <a14:useLocalDpi xmlns:a14="http://schemas.microsoft.com/office/drawing/2010/main" val="0"/>
-                        </a:ext>
-                      </a:extLst>
-                    </a:blip>
-                    <a:stretch>
-                      <a:fillRect/>
-                    </a:stretch>
-                  </pic:blipFill>
-                  <pic:spPr>
-                    <a:xfrm>
-                      <a:off x="0" y="0"/>
-                      <a:ext cx="2453400" cy="4130453"/>
-                    </a:xfrm>
-                    <a:prstGeom prst="rect">
-                      <a:avLst/>
-                    </a:prstGeom>
-                  </pic:spPr>
-                </pic:pic>
-              </a:graphicData>
-            </a:graphic>
-          </wp:inline>
-        </w:drawing>
-      </w:r>
-    </w:p>
-    <w:p>
-      <w:pPr>
-        <w:ind w:left="993"/>
-        <w:rPr>
-          <w:lang w:val="pt-BR"/>
-        </w:rPr>
-      </w:pPr>
-    </w:p>
-    <w:p>
-      <w:pPr>
-        <w:pStyle w:val="Ttulo3"/>
-        <w:ind w:left="993" w:hanging="596"/>
-      </w:pPr>
-      <w:r>
-        <w:lastRenderedPageBreak/>
-        <w:t>Se o usuário acionar a opção Consultas Médicas, Sistema exibe a Interface 2:</w:t>
-      </w:r>
-    </w:p>
-    <w:p>
-      <w:pPr>
-        <w:rPr>
-          <w:lang w:val="pt-BR"/>
         </w:rPr>
       </w:pPr>
       <w:r>
@@ -571,45 +655,36 @@
                       <w:rFonts w:ascii="Arial" w:hAnsi="Arial" w:cs="Arial"/>
                       <w:lang w:val="pt-BR"/>
                     </w:rPr>
-                    <w:t xml:space="preserve">: Aciona o UC8 para buscar e exibir os </w:t>
-                  </w:r>
-                  <w:r>
-                    <w:rPr>
-                      <w:rFonts w:ascii="Arial" w:hAnsi="Arial" w:cs="Arial"/>
-                      <w:lang w:val="pt-BR"/>
-                    </w:rPr>
-                    <w:t>próximos eventos de consulta médica agendados</w:t>
-                  </w:r>
-                  <w:r>
-                    <w:rPr>
-                      <w:rFonts w:ascii="Arial" w:hAnsi="Arial" w:cs="Arial"/>
-                      <w:lang w:val="pt-BR"/>
-                    </w:rPr>
-                    <w:t xml:space="preserve">. Devem ser exibidos os dados dos </w:t>
-                  </w:r>
-                  <w:r>
-                    <w:rPr>
-                      <w:rFonts w:ascii="Arial" w:hAnsi="Arial" w:cs="Arial"/>
-                      <w:lang w:val="pt-BR"/>
-                    </w:rPr>
-                    <w:t xml:space="preserve">próximos 60 dias </w:t>
-                  </w:r>
-                  <w:r>
-                    <w:rPr>
-                      <w:rFonts w:ascii="Arial" w:hAnsi="Arial" w:cs="Arial"/>
-                      <w:lang w:val="pt-BR"/>
-                    </w:rPr>
-                    <w:t xml:space="preserve">até o limite de </w:t>
-                  </w:r>
-                  <w:proofErr w:type="spellStart"/>
-                  <w:r>
-                    <w:rPr>
-                      <w:rFonts w:ascii="Arial" w:hAnsi="Arial" w:cs="Arial"/>
-                      <w:lang w:val="pt-BR"/>
-                    </w:rPr>
-                    <w:t>xx</w:t>
-                  </w:r>
-                  <w:proofErr w:type="spellEnd"/>
+                    <w:t xml:space="preserve"> Consultas</w:t>
+                  </w:r>
+                  <w:r>
+                    <w:rPr>
+                      <w:rFonts w:ascii="Arial" w:hAnsi="Arial" w:cs="Arial"/>
+                      <w:lang w:val="pt-BR"/>
+                    </w:rPr>
+                    <w:t>: Aciona o UC8 para buscar e exibir os próximos eventos de consulta médica agendados</w:t>
+                  </w:r>
+                  <w:r>
+                    <w:rPr>
+                      <w:rFonts w:ascii="Arial" w:hAnsi="Arial" w:cs="Arial"/>
+                      <w:lang w:val="pt-BR"/>
+                    </w:rPr>
+                    <w:t xml:space="preserve"> (Data-Hora-Especialidade)</w:t>
+                  </w:r>
+                  <w:r>
+                    <w:rPr>
+                      <w:rFonts w:ascii="Arial" w:hAnsi="Arial" w:cs="Arial"/>
+                      <w:lang w:val="pt-BR"/>
+                    </w:rPr>
+                    <w:t xml:space="preserve">. Devem ser exibidos os dados dos próximos 60 dias até o limite de </w:t>
+                  </w:r>
+                  <w:r>
+                    <w:rPr>
+                      <w:rFonts w:ascii="Arial" w:hAnsi="Arial" w:cs="Arial"/>
+                      <w:lang w:val="pt-BR"/>
+                    </w:rPr>
+                    <w:t>10</w:t>
+                  </w:r>
                   <w:r>
                     <w:rPr>
                       <w:rFonts w:ascii="Arial" w:hAnsi="Arial" w:cs="Arial"/>
@@ -645,14 +720,14 @@
                       <w:rFonts w:ascii="Arial" w:hAnsi="Arial" w:cs="Arial"/>
                       <w:lang w:val="pt-BR"/>
                     </w:rPr>
-                    <w:t xml:space="preserve">: Ao ser clicado, </w:t>
-                  </w:r>
-                  <w:r>
-                    <w:rPr>
-                      <w:rFonts w:ascii="Arial" w:hAnsi="Arial" w:cs="Arial"/>
-                      <w:lang w:val="pt-BR"/>
-                    </w:rPr>
-                    <w:t>aciona o UC5 – Agendar Consulta Médica</w:t>
+                    <w:t xml:space="preserve"> Nova Consulta</w:t>
+                  </w:r>
+                  <w:r>
+                    <w:rPr>
+                      <w:rFonts w:ascii="Arial" w:hAnsi="Arial" w:cs="Arial"/>
+                      <w:lang w:val="pt-BR"/>
+                    </w:rPr>
+                    <w:t>: Ao ser clicado, aciona o UC5 – Agendar Consulta Médica</w:t>
                   </w:r>
                 </w:p>
                 <w:p>
@@ -682,58 +757,74 @@
                       <w:rFonts w:ascii="Arial" w:hAnsi="Arial" w:cs="Arial"/>
                       <w:lang w:val="pt-BR"/>
                     </w:rPr>
-                    <w:t>: Ao ser clicado, aciona o UC</w:t>
-                  </w:r>
-                  <w:r>
-                    <w:rPr>
-                      <w:rFonts w:ascii="Arial" w:hAnsi="Arial" w:cs="Arial"/>
-                      <w:lang w:val="pt-BR"/>
-                    </w:rPr>
-                    <w:t>4</w:t>
-                  </w:r>
-                  <w:r>
-                    <w:rPr>
-                      <w:rFonts w:ascii="Arial" w:hAnsi="Arial" w:cs="Arial"/>
-                      <w:lang w:val="pt-BR"/>
-                    </w:rPr>
-                    <w:t xml:space="preserve"> – </w:t>
-                  </w:r>
-                  <w:r>
-                    <w:rPr>
-                      <w:rFonts w:ascii="Arial" w:hAnsi="Arial" w:cs="Arial"/>
-                      <w:lang w:val="pt-BR"/>
-                    </w:rPr>
-                    <w:t>Registrar</w:t>
-                  </w:r>
-                  <w:r>
-                    <w:rPr>
-                      <w:rFonts w:ascii="Arial" w:hAnsi="Arial" w:cs="Arial"/>
-                      <w:lang w:val="pt-BR"/>
-                    </w:rPr>
-                    <w:t xml:space="preserve"> Consulta Médica</w:t>
-                  </w:r>
-                </w:p>
-                <w:p>
-                  <w:pPr>
-                    <w:rPr>
-                      <w:rFonts w:ascii="Arial" w:hAnsi="Arial" w:cs="Arial"/>
-                      <w:lang w:val="pt-BR"/>
-                    </w:rPr>
-                  </w:pPr>
-                </w:p>
-                <w:p>
-                  <w:pPr>
-                    <w:rPr>
-                      <w:rFonts w:ascii="Arial" w:hAnsi="Arial" w:cs="Arial"/>
-                      <w:lang w:val="pt-BR"/>
-                    </w:rPr>
-                  </w:pPr>
-                  <w:r>
-                    <w:rPr>
-                      <w:rFonts w:ascii="Arial" w:hAnsi="Arial" w:cs="Arial"/>
-                      <w:lang w:val="pt-BR"/>
-                    </w:rPr>
-                    <w:t>Histórico: Ao ser clicado, exibe a Interface 6</w:t>
+                    <w:t xml:space="preserve"> Consulta</w:t>
+                  </w:r>
+                  <w:r>
+                    <w:rPr>
+                      <w:rFonts w:ascii="Arial" w:hAnsi="Arial" w:cs="Arial"/>
+                      <w:lang w:val="pt-BR"/>
+                    </w:rPr>
+                    <w:t>: Ao ser clicado, aciona o UC4 – Registrar Consulta Médica</w:t>
+                  </w:r>
+                </w:p>
+                <w:p>
+                  <w:pPr>
+                    <w:rPr>
+                      <w:rFonts w:ascii="Arial" w:hAnsi="Arial" w:cs="Arial"/>
+                      <w:lang w:val="pt-BR"/>
+                    </w:rPr>
+                  </w:pPr>
+                </w:p>
+                <w:p>
+                  <w:pPr>
+                    <w:rPr>
+                      <w:rFonts w:ascii="Arial" w:hAnsi="Arial" w:cs="Arial"/>
+                      <w:lang w:val="pt-BR"/>
+                    </w:rPr>
+                  </w:pPr>
+                  <w:r>
+                    <w:rPr>
+                      <w:rFonts w:ascii="Arial" w:hAnsi="Arial" w:cs="Arial"/>
+                      <w:lang w:val="pt-BR"/>
+                    </w:rPr>
+                    <w:t xml:space="preserve">Consultar </w:t>
+                  </w:r>
+                  <w:r>
+                    <w:rPr>
+                      <w:rFonts w:ascii="Arial" w:hAnsi="Arial" w:cs="Arial"/>
+                      <w:lang w:val="pt-BR"/>
+                    </w:rPr>
+                    <w:t xml:space="preserve">Histórico: Ao ser clicado, </w:t>
+                  </w:r>
+                  <w:r>
+                    <w:rPr>
+                      <w:rFonts w:ascii="Arial" w:hAnsi="Arial" w:cs="Arial"/>
+                      <w:lang w:val="pt-BR"/>
+                    </w:rPr>
+                    <w:t>aciona o UC8 – Consultar Eventos de Vacinação e Consultas, para exibir o histórico de consultas.</w:t>
+                  </w:r>
+                </w:p>
+                <w:p>
+                  <w:pPr>
+                    <w:rPr>
+                      <w:rFonts w:ascii="Arial" w:hAnsi="Arial" w:cs="Arial"/>
+                      <w:lang w:val="pt-BR"/>
+                    </w:rPr>
+                  </w:pPr>
+                </w:p>
+                <w:p>
+                  <w:pPr>
+                    <w:rPr>
+                      <w:rFonts w:ascii="Arial" w:hAnsi="Arial" w:cs="Arial"/>
+                      <w:lang w:val="pt-BR"/>
+                    </w:rPr>
+                  </w:pPr>
+                  <w:r>
+                    <w:rPr>
+                      <w:rFonts w:ascii="Arial" w:hAnsi="Arial" w:cs="Arial"/>
+                      <w:lang w:val="pt-BR"/>
+                    </w:rPr>
+                    <w:t>Voltar – Volta para a tela anterior</w:t>
                   </w:r>
                 </w:p>
                 <w:p>
@@ -749,98 +840,120 @@
           </v:shape>
         </w:pict>
       </w:r>
-      <w:r>
+    </w:p>
+    <w:p>
+      <w:pPr>
         <w:rPr>
           <w:noProof/>
           <w:snapToGrid/>
           <w:lang w:val="pt-BR" w:eastAsia="pt-BR"/>
         </w:rPr>
-        <w:drawing>
-          <wp:inline distT="0" distB="0" distL="0" distR="0">
-            <wp:extent cx="2186349" cy="3899140"/>
-            <wp:effectExtent l="0" t="0" r="0" b="0"/>
-            <wp:docPr id="4" name="Imagem 4"/>
-            <wp:cNvGraphicFramePr>
-              <a:graphicFrameLocks xmlns:a="http://schemas.openxmlformats.org/drawingml/2006/main" noChangeAspect="1"/>
-            </wp:cNvGraphicFramePr>
-            <a:graphic xmlns:a="http://schemas.openxmlformats.org/drawingml/2006/main">
-              <a:graphicData uri="http://schemas.openxmlformats.org/drawingml/2006/picture">
-                <pic:pic xmlns:pic="http://schemas.openxmlformats.org/drawingml/2006/picture">
-                  <pic:nvPicPr>
-                    <pic:cNvPr id="4" name="IMG_6719.jpg"/>
-                    <pic:cNvPicPr/>
-                  </pic:nvPicPr>
-                  <pic:blipFill>
-                    <a:blip r:embed="rId9" cstate="print">
-                      <a:extLst>
-                        <a:ext uri="{28A0092B-C50C-407E-A947-70E740481C1C}">
-                          <a14:useLocalDpi xmlns:a14="http://schemas.microsoft.com/office/drawing/2010/main" val="0"/>
-                        </a:ext>
-                      </a:extLst>
-                    </a:blip>
-                    <a:stretch>
-                      <a:fillRect/>
-                    </a:stretch>
-                  </pic:blipFill>
-                  <pic:spPr>
-                    <a:xfrm>
-                      <a:off x="0" y="0"/>
-                      <a:ext cx="2190469" cy="3906487"/>
-                    </a:xfrm>
-                    <a:prstGeom prst="rect">
-                      <a:avLst/>
-                    </a:prstGeom>
-                  </pic:spPr>
-                </pic:pic>
-              </a:graphicData>
-            </a:graphic>
-          </wp:inline>
-        </w:drawing>
+      </w:pPr>
+      <w:r>
+        <w:rPr>
+          <w:noProof/>
+          <w:snapToGrid/>
+          <w:lang w:val="pt-BR" w:eastAsia="pt-BR"/>
+        </w:rPr>
+        <w:pict>
+          <v:shape id="_x0000_i1025" type="#_x0000_t75" style="width:193.5pt;height:315pt">
+            <v:imagedata r:id="rId9" o:title="UC13-Interface2"/>
+          </v:shape>
+        </w:pict>
       </w:r>
     </w:p>
     <w:p>
       <w:pPr>
-        <w:pStyle w:val="Recuonormal"/>
-        <w:jc w:val="both"/>
-        <w:rPr>
-          <w:rFonts w:ascii="Arial" w:hAnsi="Arial" w:cs="Arial"/>
-          <w:lang w:val="pt-BR"/>
-        </w:rPr>
+        <w:rPr>
+          <w:noProof/>
+          <w:snapToGrid/>
+          <w:lang w:val="pt-BR" w:eastAsia="pt-BR"/>
+        </w:rPr>
+      </w:pPr>
+    </w:p>
+    <w:p>
+      <w:pPr>
+        <w:rPr>
+          <w:noProof/>
+          <w:snapToGrid/>
+          <w:lang w:val="pt-BR" w:eastAsia="pt-BR"/>
+        </w:rPr>
+      </w:pPr>
+    </w:p>
+    <w:p>
+      <w:pPr>
+        <w:rPr>
+          <w:noProof/>
+          <w:snapToGrid/>
+          <w:lang w:val="pt-BR" w:eastAsia="pt-BR"/>
+        </w:rPr>
+      </w:pPr>
+    </w:p>
+    <w:p>
+      <w:pPr>
+        <w:rPr>
+          <w:noProof/>
+          <w:snapToGrid/>
+          <w:lang w:val="pt-BR" w:eastAsia="pt-BR"/>
+        </w:rPr>
+      </w:pPr>
+    </w:p>
+    <w:p>
+      <w:pPr>
+        <w:rPr>
+          <w:noProof/>
+          <w:snapToGrid/>
+          <w:lang w:val="pt-BR" w:eastAsia="pt-BR"/>
+        </w:rPr>
+      </w:pPr>
+    </w:p>
+    <w:p>
+      <w:pPr>
+        <w:widowControl/>
+        <w:autoSpaceDE/>
+        <w:autoSpaceDN/>
+        <w:spacing w:line="240" w:lineRule="auto"/>
+        <w:rPr>
+          <w:noProof/>
+          <w:snapToGrid/>
+          <w:lang w:val="pt-BR" w:eastAsia="pt-BR"/>
+        </w:rPr>
+      </w:pPr>
+      <w:r>
+        <w:rPr>
+          <w:noProof/>
+          <w:snapToGrid/>
+          <w:lang w:val="pt-BR" w:eastAsia="pt-BR"/>
+        </w:rPr>
+        <w:br w:type="page"/>
+      </w:r>
+    </w:p>
+    <w:p>
+      <w:pPr>
+        <w:pStyle w:val="Ttulo3"/>
+        <w:ind w:left="993" w:hanging="596"/>
       </w:pPr>
       <w:bookmarkStart w:id="12" w:name="_5.2.2_S02_Pesquisar"/>
       <w:bookmarkStart w:id="13" w:name="_5.2.2_S02_Alterar"/>
       <w:bookmarkEnd w:id="12"/>
       <w:bookmarkEnd w:id="13"/>
-    </w:p>
-    <w:p>
-      <w:pPr>
-        <w:pStyle w:val="Ttulo3"/>
-        <w:numPr>
-          <w:ilvl w:val="2"/>
-          <w:numId w:val="46"/>
-        </w:numPr>
-      </w:pPr>
       <w:r>
         <w:lastRenderedPageBreak/>
         <w:t xml:space="preserve">Se o usuário acionar a opção </w:t>
       </w:r>
       <w:r>
-        <w:t>Vacinação</w:t>
+        <w:t xml:space="preserve">Gerenciar </w:t>
       </w:r>
       <w:r>
-        <w:t xml:space="preserve">, Sistema exibe a Interface </w:t>
+        <w:t>Vacinação, Sistema exibe a Interface 3:</w:t>
       </w:r>
-      <w:r>
-        <w:t>3</w:t>
-      </w:r>
-      <w:r>
-        <w:t>:</w:t>
-      </w:r>
-    </w:p>
-    <w:p>
-      <w:pPr>
-        <w:rPr>
-          <w:lang w:val="pt-BR"/>
+    </w:p>
+    <w:p>
+      <w:pPr>
+        <w:rPr>
+          <w:noProof/>
+          <w:snapToGrid/>
+          <w:lang w:val="pt-BR" w:eastAsia="pt-BR"/>
         </w:rPr>
       </w:pPr>
       <w:r>
@@ -886,31 +999,43 @@
                       <w:rFonts w:ascii="Arial" w:hAnsi="Arial" w:cs="Arial"/>
                       <w:lang w:val="pt-BR"/>
                     </w:rPr>
-                    <w:t xml:space="preserve">Próximas: Aciona o UC8 para buscar e exibir os próximos eventos de </w:t>
-                  </w:r>
-                  <w:r>
-                    <w:rPr>
-                      <w:rFonts w:ascii="Arial" w:hAnsi="Arial" w:cs="Arial"/>
-                      <w:lang w:val="pt-BR"/>
-                    </w:rPr>
-                    <w:t>vacinação</w:t>
-                  </w:r>
-                  <w:r>
-                    <w:rPr>
-                      <w:rFonts w:ascii="Arial" w:hAnsi="Arial" w:cs="Arial"/>
-                      <w:lang w:val="pt-BR"/>
-                    </w:rPr>
-                    <w:t xml:space="preserve"> agendados. Devem ser exibidos os dados dos próximos 60 dias até o limite de </w:t>
-                  </w:r>
-                  <w:proofErr w:type="spellStart"/>
-                  <w:r>
-                    <w:rPr>
-                      <w:rFonts w:ascii="Arial" w:hAnsi="Arial" w:cs="Arial"/>
-                      <w:lang w:val="pt-BR"/>
-                    </w:rPr>
-                    <w:t>xx</w:t>
-                  </w:r>
-                  <w:proofErr w:type="spellEnd"/>
+                    <w:t>Próximas</w:t>
+                  </w:r>
+                  <w:r>
+                    <w:rPr>
+                      <w:rFonts w:ascii="Arial" w:hAnsi="Arial" w:cs="Arial"/>
+                      <w:lang w:val="pt-BR"/>
+                    </w:rPr>
+                    <w:t xml:space="preserve"> Vacinas</w:t>
+                  </w:r>
+                  <w:r>
+                    <w:rPr>
+                      <w:rFonts w:ascii="Arial" w:hAnsi="Arial" w:cs="Arial"/>
+                      <w:lang w:val="pt-BR"/>
+                    </w:rPr>
+                    <w:t>: Aciona o UC8 para buscar e exibir os próximos eventos de vacinação agendados</w:t>
+                  </w:r>
+                  <w:r>
+                    <w:rPr>
+                      <w:rFonts w:ascii="Arial" w:hAnsi="Arial" w:cs="Arial"/>
+                      <w:lang w:val="pt-BR"/>
+                    </w:rPr>
+                    <w:t xml:space="preserve"> (Data e Vacina)</w:t>
+                  </w:r>
+                  <w:r>
+                    <w:rPr>
+                      <w:rFonts w:ascii="Arial" w:hAnsi="Arial" w:cs="Arial"/>
+                      <w:lang w:val="pt-BR"/>
+                    </w:rPr>
+                    <w:t xml:space="preserve">. Devem ser exibidos os dados dos próximos 60 dias até o limite de </w:t>
+                  </w:r>
+                  <w:r>
+                    <w:rPr>
+                      <w:rFonts w:ascii="Arial" w:hAnsi="Arial" w:cs="Arial"/>
+                      <w:lang w:val="pt-BR"/>
+                    </w:rPr>
+                    <w:t>10</w:t>
+                  </w:r>
                   <w:r>
                     <w:rPr>
                       <w:rFonts w:ascii="Arial" w:hAnsi="Arial" w:cs="Arial"/>
@@ -939,102 +1064,118 @@
                       <w:rFonts w:ascii="Arial" w:hAnsi="Arial" w:cs="Arial"/>
                       <w:lang w:val="pt-BR"/>
                     </w:rPr>
-                    <w:t>Agendar: Ao ser clicado, aciona o UC</w:t>
-                  </w:r>
-                  <w:r>
-                    <w:rPr>
-                      <w:rFonts w:ascii="Arial" w:hAnsi="Arial" w:cs="Arial"/>
-                      <w:lang w:val="pt-BR"/>
-                    </w:rPr>
-                    <w:t>2</w:t>
-                  </w:r>
-                  <w:r>
-                    <w:rPr>
-                      <w:rFonts w:ascii="Arial" w:hAnsi="Arial" w:cs="Arial"/>
-                      <w:lang w:val="pt-BR"/>
-                    </w:rPr>
-                    <w:t xml:space="preserve"> – Agendar </w:t>
-                  </w:r>
-                  <w:r>
-                    <w:rPr>
-                      <w:rFonts w:ascii="Arial" w:hAnsi="Arial" w:cs="Arial"/>
-                      <w:lang w:val="pt-BR"/>
-                    </w:rPr>
-                    <w:t>Vacinação</w:t>
-                  </w:r>
-                </w:p>
-                <w:p>
-                  <w:pPr>
-                    <w:rPr>
-                      <w:rFonts w:ascii="Arial" w:hAnsi="Arial" w:cs="Arial"/>
-                      <w:lang w:val="pt-BR"/>
-                    </w:rPr>
-                  </w:pPr>
-                </w:p>
-                <w:p>
-                  <w:pPr>
-                    <w:rPr>
-                      <w:rFonts w:ascii="Arial" w:hAnsi="Arial" w:cs="Arial"/>
-                      <w:lang w:val="pt-BR"/>
-                    </w:rPr>
-                  </w:pPr>
-                  <w:r>
-                    <w:rPr>
-                      <w:rFonts w:ascii="Arial" w:hAnsi="Arial" w:cs="Arial"/>
-                      <w:lang w:val="pt-BR"/>
-                    </w:rPr>
-                    <w:t>Registrar: Ao ser clicado, aciona o UC</w:t>
-                  </w:r>
-                  <w:r>
-                    <w:rPr>
-                      <w:rFonts w:ascii="Arial" w:hAnsi="Arial" w:cs="Arial"/>
-                      <w:lang w:val="pt-BR"/>
-                    </w:rPr>
-                    <w:t>1</w:t>
-                  </w:r>
-                  <w:r>
-                    <w:rPr>
-                      <w:rFonts w:ascii="Arial" w:hAnsi="Arial" w:cs="Arial"/>
-                      <w:lang w:val="pt-BR"/>
-                    </w:rPr>
-                    <w:t xml:space="preserve"> – Registrar </w:t>
-                  </w:r>
-                  <w:r>
-                    <w:rPr>
-                      <w:rFonts w:ascii="Arial" w:hAnsi="Arial" w:cs="Arial"/>
-                      <w:lang w:val="pt-BR"/>
-                    </w:rPr>
-                    <w:t>Vacinação</w:t>
-                  </w:r>
-                </w:p>
-                <w:p>
-                  <w:pPr>
-                    <w:rPr>
-                      <w:rFonts w:ascii="Arial" w:hAnsi="Arial" w:cs="Arial"/>
-                      <w:lang w:val="pt-BR"/>
-                    </w:rPr>
-                  </w:pPr>
-                </w:p>
-                <w:p>
-                  <w:pPr>
-                    <w:rPr>
-                      <w:rFonts w:ascii="Arial" w:hAnsi="Arial" w:cs="Arial"/>
-                      <w:lang w:val="pt-BR"/>
-                    </w:rPr>
-                  </w:pPr>
-                  <w:r>
-                    <w:rPr>
-                      <w:rFonts w:ascii="Arial" w:hAnsi="Arial" w:cs="Arial"/>
-                      <w:lang w:val="pt-BR"/>
-                    </w:rPr>
-                    <w:t xml:space="preserve">Histórico: Ao ser clicado, exibe a Interface </w:t>
-                  </w:r>
-                  <w:r>
-                    <w:rPr>
-                      <w:rFonts w:ascii="Arial" w:hAnsi="Arial" w:cs="Arial"/>
-                      <w:lang w:val="pt-BR"/>
-                    </w:rPr>
-                    <w:t>7</w:t>
+                    <w:t>Agendar</w:t>
+                  </w:r>
+                  <w:r>
+                    <w:rPr>
+                      <w:rFonts w:ascii="Arial" w:hAnsi="Arial" w:cs="Arial"/>
+                      <w:lang w:val="pt-BR"/>
+                    </w:rPr>
+                    <w:t xml:space="preserve"> Nova Vacinação</w:t>
+                  </w:r>
+                  <w:r>
+                    <w:rPr>
+                      <w:rFonts w:ascii="Arial" w:hAnsi="Arial" w:cs="Arial"/>
+                      <w:lang w:val="pt-BR"/>
+                    </w:rPr>
+                    <w:t>: Ao ser clicado, aciona o UC2 – Agendar Vacinação</w:t>
+                  </w:r>
+                </w:p>
+                <w:p>
+                  <w:pPr>
+                    <w:rPr>
+                      <w:rFonts w:ascii="Arial" w:hAnsi="Arial" w:cs="Arial"/>
+                      <w:lang w:val="pt-BR"/>
+                    </w:rPr>
+                  </w:pPr>
+                </w:p>
+                <w:p>
+                  <w:pPr>
+                    <w:rPr>
+                      <w:rFonts w:ascii="Arial" w:hAnsi="Arial" w:cs="Arial"/>
+                      <w:lang w:val="pt-BR"/>
+                    </w:rPr>
+                  </w:pPr>
+                  <w:r>
+                    <w:rPr>
+                      <w:rFonts w:ascii="Arial" w:hAnsi="Arial" w:cs="Arial"/>
+                      <w:lang w:val="pt-BR"/>
+                    </w:rPr>
+                    <w:t>Registrar</w:t>
+                  </w:r>
+                  <w:r>
+                    <w:rPr>
+                      <w:rFonts w:ascii="Arial" w:hAnsi="Arial" w:cs="Arial"/>
+                      <w:lang w:val="pt-BR"/>
+                    </w:rPr>
+                    <w:t xml:space="preserve"> Vacinação</w:t>
+                  </w:r>
+                  <w:r>
+                    <w:rPr>
+                      <w:rFonts w:ascii="Arial" w:hAnsi="Arial" w:cs="Arial"/>
+                      <w:lang w:val="pt-BR"/>
+                    </w:rPr>
+                    <w:t>: Ao ser clicado, aciona o UC1 – Registrar Vacinação</w:t>
+                  </w:r>
+                </w:p>
+                <w:p>
+                  <w:pPr>
+                    <w:rPr>
+                      <w:rFonts w:ascii="Arial" w:hAnsi="Arial" w:cs="Arial"/>
+                      <w:lang w:val="pt-BR"/>
+                    </w:rPr>
+                  </w:pPr>
+                </w:p>
+                <w:p>
+                  <w:pPr>
+                    <w:rPr>
+                      <w:rFonts w:ascii="Arial" w:hAnsi="Arial" w:cs="Arial"/>
+                      <w:lang w:val="pt-BR"/>
+                    </w:rPr>
+                  </w:pPr>
+                  <w:r>
+                    <w:rPr>
+                      <w:rFonts w:ascii="Arial" w:hAnsi="Arial" w:cs="Arial"/>
+                      <w:lang w:val="pt-BR"/>
+                    </w:rPr>
+                    <w:t xml:space="preserve">Consultar Histórico: Ao ser clicado, aciona o UC8 – Consultar Eventos de Vacinação e Consultas, para exibir o histórico de </w:t>
+                  </w:r>
+                  <w:r>
+                    <w:rPr>
+                      <w:rFonts w:ascii="Arial" w:hAnsi="Arial" w:cs="Arial"/>
+                      <w:lang w:val="pt-BR"/>
+                    </w:rPr>
+                    <w:t>vacinações</w:t>
+                  </w:r>
+                  <w:r>
+                    <w:rPr>
+                      <w:rFonts w:ascii="Arial" w:hAnsi="Arial" w:cs="Arial"/>
+                      <w:lang w:val="pt-BR"/>
+                    </w:rPr>
+                    <w:t>.</w:t>
+                  </w:r>
+                </w:p>
+                <w:p>
+                  <w:pPr>
+                    <w:rPr>
+                      <w:rFonts w:ascii="Arial" w:hAnsi="Arial" w:cs="Arial"/>
+                      <w:lang w:val="pt-BR"/>
+                    </w:rPr>
+                  </w:pPr>
+                </w:p>
+                <w:p>
+                  <w:pPr>
+                    <w:rPr>
+                      <w:rFonts w:ascii="Arial" w:hAnsi="Arial" w:cs="Arial"/>
+                      <w:lang w:val="pt-BR"/>
+                    </w:rPr>
+                  </w:pPr>
+                  <w:r>
+                    <w:rPr>
+                      <w:rFonts w:ascii="Arial" w:hAnsi="Arial" w:cs="Arial"/>
+                      <w:lang w:val="pt-BR"/>
+                    </w:rPr>
+                    <w:t>Voltar – volta para a tela anterior</w:t>
                   </w:r>
                 </w:p>
                 <w:p>
@@ -1050,53 +1191,24 @@
           </v:shape>
         </w:pict>
       </w:r>
+    </w:p>
+    <w:p>
+      <w:pPr>
+        <w:rPr>
+          <w:lang w:val="pt-BR"/>
+        </w:rPr>
+      </w:pPr>
       <w:r>
         <w:rPr>
           <w:noProof/>
           <w:snapToGrid/>
           <w:lang w:val="pt-BR" w:eastAsia="pt-BR"/>
         </w:rPr>
-        <w:drawing>
-          <wp:inline distT="0" distB="0" distL="0" distR="0">
-            <wp:extent cx="2054380" cy="4416725"/>
-            <wp:effectExtent l="0" t="0" r="0" b="0"/>
-            <wp:docPr id="7" name="Imagem 7"/>
-            <wp:cNvGraphicFramePr>
-              <a:graphicFrameLocks xmlns:a="http://schemas.openxmlformats.org/drawingml/2006/main" noChangeAspect="1"/>
-            </wp:cNvGraphicFramePr>
-            <a:graphic xmlns:a="http://schemas.openxmlformats.org/drawingml/2006/main">
-              <a:graphicData uri="http://schemas.openxmlformats.org/drawingml/2006/picture">
-                <pic:pic xmlns:pic="http://schemas.openxmlformats.org/drawingml/2006/picture">
-                  <pic:nvPicPr>
-                    <pic:cNvPr id="7" name="IMG_6720.jpg"/>
-                    <pic:cNvPicPr/>
-                  </pic:nvPicPr>
-                  <pic:blipFill>
-                    <a:blip r:embed="rId10" cstate="print">
-                      <a:extLst>
-                        <a:ext uri="{28A0092B-C50C-407E-A947-70E740481C1C}">
-                          <a14:useLocalDpi xmlns:a14="http://schemas.microsoft.com/office/drawing/2010/main" val="0"/>
-                        </a:ext>
-                      </a:extLst>
-                    </a:blip>
-                    <a:stretch>
-                      <a:fillRect/>
-                    </a:stretch>
-                  </pic:blipFill>
-                  <pic:spPr>
-                    <a:xfrm>
-                      <a:off x="0" y="0"/>
-                      <a:ext cx="2057180" cy="4422745"/>
-                    </a:xfrm>
-                    <a:prstGeom prst="rect">
-                      <a:avLst/>
-                    </a:prstGeom>
-                  </pic:spPr>
-                </pic:pic>
-              </a:graphicData>
-            </a:graphic>
-          </wp:inline>
-        </w:drawing>
+        <w:pict>
+          <v:shape id="_x0000_i1026" type="#_x0000_t75" style="width:184.5pt;height:288.75pt">
+            <v:imagedata r:id="rId10" o:title="UC13-Interface3"/>
+          </v:shape>
+        </w:pict>
       </w:r>
     </w:p>
     <w:p>
@@ -1111,21 +1223,59 @@
     </w:p>
     <w:p>
       <w:pPr>
+        <w:pStyle w:val="Recuonormal"/>
+        <w:jc w:val="both"/>
+        <w:rPr>
+          <w:rFonts w:ascii="Arial" w:hAnsi="Arial" w:cs="Arial"/>
+          <w:lang w:val="pt-BR"/>
+        </w:rPr>
+      </w:pPr>
+    </w:p>
+    <w:p>
+      <w:pPr>
+        <w:pStyle w:val="Ttulo2"/>
+        <w:numPr>
+          <w:ilvl w:val="0"/>
+          <w:numId w:val="0"/>
+        </w:numPr>
+        <w:ind w:left="426"/>
+        <w:rPr>
+          <w:rFonts w:ascii="Arial" w:hAnsi="Arial" w:cs="Arial"/>
+        </w:rPr>
+      </w:pPr>
+    </w:p>
+    <w:p>
+      <w:pPr>
+        <w:rPr>
+          <w:lang w:val="pt-BR"/>
+        </w:rPr>
+      </w:pPr>
+    </w:p>
+    <w:p>
+      <w:pPr>
+        <w:widowControl/>
+        <w:autoSpaceDE/>
+        <w:autoSpaceDN/>
+        <w:spacing w:line="240" w:lineRule="auto"/>
+        <w:rPr>
+          <w:lang w:val="pt-BR"/>
+        </w:rPr>
+      </w:pPr>
+      <w:r>
+        <w:rPr>
+          <w:lang w:val="pt-BR"/>
+        </w:rPr>
+        <w:br w:type="page"/>
+      </w:r>
+    </w:p>
+    <w:p>
+      <w:pPr>
         <w:pStyle w:val="Ttulo3"/>
-        <w:numPr>
-          <w:ilvl w:val="2"/>
-          <w:numId w:val="47"/>
-        </w:numPr>
+        <w:ind w:left="993" w:hanging="596"/>
       </w:pPr>
       <w:r>
         <w:lastRenderedPageBreak/>
-        <w:t xml:space="preserve">Se o usuário acionar a opção </w:t>
-      </w:r>
-      <w:r>
-        <w:t>Amamentação</w:t>
-      </w:r>
-      <w:r>
-        <w:t xml:space="preserve">, Sistema exibe a Interface </w:t>
+        <w:t xml:space="preserve">Se o usuário acionar a opção Gerenciar Vacinação, Sistema exibe a Interface </w:t>
       </w:r>
       <w:r>
         <w:t>4</w:t>
@@ -1137,7 +1287,18 @@
     <w:p>
       <w:pPr>
         <w:rPr>
-          <w:lang w:val="pt-BR"/>
+          <w:noProof/>
+          <w:snapToGrid/>
+          <w:lang w:val="pt-BR" w:eastAsia="pt-BR"/>
+        </w:rPr>
+      </w:pPr>
+    </w:p>
+    <w:p>
+      <w:pPr>
+        <w:rPr>
+          <w:noProof/>
+          <w:snapToGrid/>
+          <w:lang w:val="pt-BR" w:eastAsia="pt-BR"/>
         </w:rPr>
       </w:pPr>
       <w:r>
@@ -1145,7 +1306,7 @@
           <w:noProof/>
         </w:rPr>
         <w:pict>
-          <v:shape id="_x0000_s1029" type="#_x0000_t202" style="position:absolute;margin-left:220.05pt;margin-top:6.45pt;width:198.55pt;height:67.95pt;z-index:251665408;visibility:visible;mso-wrap-style:square;mso-width-percent:400;mso-height-percent:200;mso-wrap-distance-left:9pt;mso-wrap-distance-top:3.6pt;mso-wrap-distance-right:9pt;mso-wrap-distance-bottom:3.6pt;mso-position-horizontal-relative:text;mso-position-vertical-relative:text;mso-width-percent:400;mso-height-percent:200;mso-width-relative:margin;mso-height-relative:margin;v-text-anchor:top" o:gfxdata="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">
+          <v:shape id="_x0000_s1031" type="#_x0000_t202" style="position:absolute;margin-left:220.05pt;margin-top:6.45pt;width:198.55pt;height:67.95pt;z-index:251665408;visibility:visible;mso-wrap-style:square;mso-width-percent:400;mso-height-percent:200;mso-wrap-distance-left:9pt;mso-wrap-distance-top:3.6pt;mso-wrap-distance-right:9pt;mso-wrap-distance-bottom:3.6pt;mso-position-horizontal-relative:text;mso-position-vertical-relative:text;mso-width-percent:400;mso-height-percent:200;mso-width-relative:margin;mso-height-relative:margin;v-text-anchor:top" o:gfxdata="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">
             <v:textbox style="mso-fit-shape-to-text:t">
               <w:txbxContent>
                 <w:p>
@@ -1183,7 +1344,81 @@
                       <w:rFonts w:ascii="Arial" w:hAnsi="Arial" w:cs="Arial"/>
                       <w:lang w:val="pt-BR"/>
                     </w:rPr>
-                    <w:t>Próximas: Aciona o UC</w:t>
+                    <w:t>Últimas Amamentações: Aciona o UC9 para buscar e exibir as últimas amamentações do bebê (data, hora e volume). Devem ser exibidos os dados das últimas 24 horas, até o limite de 10 registros.</w:t>
+                  </w:r>
+                </w:p>
+                <w:p>
+                  <w:pPr>
+                    <w:rPr>
+                      <w:rFonts w:ascii="Arial" w:hAnsi="Arial" w:cs="Arial"/>
+                      <w:lang w:val="pt-BR"/>
+                    </w:rPr>
+                  </w:pPr>
+                </w:p>
+                <w:p>
+                  <w:pPr>
+                    <w:rPr>
+                      <w:rFonts w:ascii="Arial" w:hAnsi="Arial" w:cs="Arial"/>
+                      <w:lang w:val="pt-BR"/>
+                    </w:rPr>
+                  </w:pPr>
+                  <w:r>
+                    <w:rPr>
+                      <w:rFonts w:ascii="Arial" w:hAnsi="Arial" w:cs="Arial"/>
+                      <w:lang w:val="pt-BR"/>
+                    </w:rPr>
+                    <w:t>Registrar Amamentação</w:t>
+                  </w:r>
+                  <w:r>
+                    <w:rPr>
+                      <w:rFonts w:ascii="Arial" w:hAnsi="Arial" w:cs="Arial"/>
+                      <w:lang w:val="pt-BR"/>
+                    </w:rPr>
+                    <w:t>: Ao ser clicado, aciona o UC</w:t>
+                  </w:r>
+                  <w:r>
+                    <w:rPr>
+                      <w:rFonts w:ascii="Arial" w:hAnsi="Arial" w:cs="Arial"/>
+                      <w:lang w:val="pt-BR"/>
+                    </w:rPr>
+                    <w:t>7</w:t>
+                  </w:r>
+                  <w:r>
+                    <w:rPr>
+                      <w:rFonts w:ascii="Arial" w:hAnsi="Arial" w:cs="Arial"/>
+                      <w:lang w:val="pt-BR"/>
+                    </w:rPr>
+                    <w:t xml:space="preserve"> – </w:t>
+                  </w:r>
+                  <w:r>
+                    <w:rPr>
+                      <w:rFonts w:ascii="Arial" w:hAnsi="Arial" w:cs="Arial"/>
+                      <w:lang w:val="pt-BR"/>
+                    </w:rPr>
+                    <w:t>Registrar Amamentação</w:t>
+                  </w:r>
+                </w:p>
+                <w:p>
+                  <w:pPr>
+                    <w:rPr>
+                      <w:rFonts w:ascii="Arial" w:hAnsi="Arial" w:cs="Arial"/>
+                      <w:lang w:val="pt-BR"/>
+                    </w:rPr>
+                  </w:pPr>
+                </w:p>
+                <w:p>
+                  <w:pPr>
+                    <w:rPr>
+                      <w:rFonts w:ascii="Arial" w:hAnsi="Arial" w:cs="Arial"/>
+                      <w:lang w:val="pt-BR"/>
+                    </w:rPr>
+                  </w:pPr>
+                  <w:r>
+                    <w:rPr>
+                      <w:rFonts w:ascii="Arial" w:hAnsi="Arial" w:cs="Arial"/>
+                      <w:lang w:val="pt-BR"/>
+                    </w:rPr>
+                    <w:t>Consultar Histórico: Ao ser clicado, aciona o UC</w:t>
                   </w:r>
                   <w:r>
                     <w:rPr>
@@ -1197,125 +1432,44 @@
                       <w:rFonts w:ascii="Arial" w:hAnsi="Arial" w:cs="Arial"/>
                       <w:lang w:val="pt-BR"/>
                     </w:rPr>
-                    <w:t xml:space="preserve"> para buscar e exibir os </w:t>
-                  </w:r>
-                  <w:r>
-                    <w:rPr>
-                      <w:rFonts w:ascii="Arial" w:hAnsi="Arial" w:cs="Arial"/>
-                      <w:lang w:val="pt-BR"/>
-                    </w:rPr>
-                    <w:t>últimos eventos de amamentação.</w:t>
-                  </w:r>
-                  <w:r>
-                    <w:rPr>
-                      <w:rFonts w:ascii="Arial" w:hAnsi="Arial" w:cs="Arial"/>
-                      <w:lang w:val="pt-BR"/>
-                    </w:rPr>
-                    <w:t xml:space="preserve"> Devem ser exibidos os dados </w:t>
-                  </w:r>
-                  <w:r>
-                    <w:rPr>
-                      <w:rFonts w:ascii="Arial" w:hAnsi="Arial" w:cs="Arial"/>
-                      <w:lang w:val="pt-BR"/>
-                    </w:rPr>
-                    <w:t xml:space="preserve">das últimas 24 horas </w:t>
-                  </w:r>
-                  <w:r>
-                    <w:rPr>
-                      <w:rFonts w:ascii="Arial" w:hAnsi="Arial" w:cs="Arial"/>
-                      <w:lang w:val="pt-BR"/>
-                    </w:rPr>
-                    <w:t xml:space="preserve">até o limite de </w:t>
-                  </w:r>
-                  <w:proofErr w:type="spellStart"/>
-                  <w:r>
-                    <w:rPr>
-                      <w:rFonts w:ascii="Arial" w:hAnsi="Arial" w:cs="Arial"/>
-                      <w:lang w:val="pt-BR"/>
-                    </w:rPr>
-                    <w:t>xx</w:t>
-                  </w:r>
-                  <w:proofErr w:type="spellEnd"/>
-                  <w:r>
-                    <w:rPr>
-                      <w:rFonts w:ascii="Arial" w:hAnsi="Arial" w:cs="Arial"/>
-                      <w:lang w:val="pt-BR"/>
-                    </w:rPr>
-                    <w:t xml:space="preserve"> registros.</w:t>
-                  </w:r>
-                </w:p>
-                <w:p>
-                  <w:pPr>
-                    <w:rPr>
-                      <w:rFonts w:ascii="Arial" w:hAnsi="Arial" w:cs="Arial"/>
-                      <w:lang w:val="pt-BR"/>
-                    </w:rPr>
-                  </w:pPr>
-                </w:p>
-                <w:p>
-                  <w:pPr>
-                    <w:rPr>
-                      <w:rFonts w:ascii="Arial" w:hAnsi="Arial" w:cs="Arial"/>
-                      <w:lang w:val="pt-BR"/>
-                    </w:rPr>
-                  </w:pPr>
-                  <w:r>
-                    <w:rPr>
-                      <w:rFonts w:ascii="Arial" w:hAnsi="Arial" w:cs="Arial"/>
-                      <w:lang w:val="pt-BR"/>
-                    </w:rPr>
-                    <w:t>Registrar: Ao ser clicado, aciona o UC</w:t>
-                  </w:r>
-                  <w:r>
-                    <w:rPr>
-                      <w:rFonts w:ascii="Arial" w:hAnsi="Arial" w:cs="Arial"/>
-                      <w:lang w:val="pt-BR"/>
-                    </w:rPr>
-                    <w:t>7</w:t>
-                  </w:r>
-                  <w:r>
-                    <w:rPr>
-                      <w:rFonts w:ascii="Arial" w:hAnsi="Arial" w:cs="Arial"/>
-                      <w:lang w:val="pt-BR"/>
-                    </w:rPr>
-                    <w:t xml:space="preserve"> – Registrar </w:t>
-                  </w:r>
-                  <w:r>
-                    <w:rPr>
-                      <w:rFonts w:ascii="Arial" w:hAnsi="Arial" w:cs="Arial"/>
-                      <w:lang w:val="pt-BR"/>
-                    </w:rPr>
-                    <w:t>Amamentação</w:t>
-                  </w:r>
-                </w:p>
-                <w:p>
-                  <w:pPr>
-                    <w:rPr>
-                      <w:rFonts w:ascii="Arial" w:hAnsi="Arial" w:cs="Arial"/>
-                      <w:lang w:val="pt-BR"/>
-                    </w:rPr>
-                  </w:pPr>
-                </w:p>
-                <w:p>
-                  <w:pPr>
-                    <w:rPr>
-                      <w:rFonts w:ascii="Arial" w:hAnsi="Arial" w:cs="Arial"/>
-                      <w:lang w:val="pt-BR"/>
-                    </w:rPr>
-                  </w:pPr>
-                  <w:r>
-                    <w:rPr>
-                      <w:rFonts w:ascii="Arial" w:hAnsi="Arial" w:cs="Arial"/>
-                      <w:lang w:val="pt-BR"/>
-                    </w:rPr>
-                    <w:t xml:space="preserve">Histórico: Ao ser clicado, exibe a Interface </w:t>
-                  </w:r>
-                  <w:r>
-                    <w:rPr>
-                      <w:rFonts w:ascii="Arial" w:hAnsi="Arial" w:cs="Arial"/>
-                      <w:lang w:val="pt-BR"/>
-                    </w:rPr>
-                    <w:t>8</w:t>
+                    <w:t xml:space="preserve"> – Consultar Eventos de </w:t>
+                  </w:r>
+                  <w:r>
+                    <w:rPr>
+                      <w:rFonts w:ascii="Arial" w:hAnsi="Arial" w:cs="Arial"/>
+                      <w:lang w:val="pt-BR"/>
+                    </w:rPr>
+                    <w:t>Amamentação, para exibir o histórico de amamentações</w:t>
+                  </w:r>
+                  <w:r>
+                    <w:rPr>
+                      <w:rFonts w:ascii="Arial" w:hAnsi="Arial" w:cs="Arial"/>
+                      <w:lang w:val="pt-BR"/>
+                    </w:rPr>
+                    <w:t>.</w:t>
+                  </w:r>
+                </w:p>
+                <w:p>
+                  <w:pPr>
+                    <w:rPr>
+                      <w:rFonts w:ascii="Arial" w:hAnsi="Arial" w:cs="Arial"/>
+                      <w:lang w:val="pt-BR"/>
+                    </w:rPr>
+                  </w:pPr>
+                </w:p>
+                <w:p>
+                  <w:pPr>
+                    <w:rPr>
+                      <w:rFonts w:ascii="Arial" w:hAnsi="Arial" w:cs="Arial"/>
+                      <w:lang w:val="pt-BR"/>
+                    </w:rPr>
+                  </w:pPr>
+                  <w:r>
+                    <w:rPr>
+                      <w:rFonts w:ascii="Arial" w:hAnsi="Arial" w:cs="Arial"/>
+                      <w:lang w:val="pt-BR"/>
+                    </w:rPr>
+                    <w:t>Voltar – volta para a tela anterior</w:t>
                   </w:r>
                 </w:p>
                 <w:p>
@@ -1331,79 +1485,34 @@
           </v:shape>
         </w:pict>
       </w:r>
+    </w:p>
+    <w:p>
+      <w:pPr>
+        <w:rPr>
+          <w:lang w:val="pt-BR"/>
+        </w:rPr>
+      </w:pPr>
+      <w:bookmarkStart w:id="14" w:name="_GoBack"/>
       <w:r>
         <w:rPr>
           <w:noProof/>
           <w:snapToGrid/>
           <w:lang w:val="pt-BR" w:eastAsia="pt-BR"/>
         </w:rPr>
-        <w:drawing>
-          <wp:inline distT="0" distB="0" distL="0" distR="0">
-            <wp:extent cx="2428186" cy="5900468"/>
-            <wp:effectExtent l="0" t="0" r="0" b="0"/>
-            <wp:docPr id="9" name="Imagem 9"/>
-            <wp:cNvGraphicFramePr>
-              <a:graphicFrameLocks xmlns:a="http://schemas.openxmlformats.org/drawingml/2006/main" noChangeAspect="1"/>
-            </wp:cNvGraphicFramePr>
-            <a:graphic xmlns:a="http://schemas.openxmlformats.org/drawingml/2006/main">
-              <a:graphicData uri="http://schemas.openxmlformats.org/drawingml/2006/picture">
-                <pic:pic xmlns:pic="http://schemas.openxmlformats.org/drawingml/2006/picture">
-                  <pic:nvPicPr>
-                    <pic:cNvPr id="9" name="IMG_6721.jpg"/>
-                    <pic:cNvPicPr/>
-                  </pic:nvPicPr>
-                  <pic:blipFill>
-                    <a:blip r:embed="rId11" cstate="print">
-                      <a:extLst>
-                        <a:ext uri="{28A0092B-C50C-407E-A947-70E740481C1C}">
-                          <a14:useLocalDpi xmlns:a14="http://schemas.microsoft.com/office/drawing/2010/main" val="0"/>
-                        </a:ext>
-                      </a:extLst>
-                    </a:blip>
-                    <a:stretch>
-                      <a:fillRect/>
-                    </a:stretch>
-                  </pic:blipFill>
-                  <pic:spPr>
-                    <a:xfrm>
-                      <a:off x="0" y="0"/>
-                      <a:ext cx="2430135" cy="5905205"/>
-                    </a:xfrm>
-                    <a:prstGeom prst="rect">
-                      <a:avLst/>
-                    </a:prstGeom>
-                  </pic:spPr>
-                </pic:pic>
-              </a:graphicData>
-            </a:graphic>
-          </wp:inline>
-        </w:drawing>
+        <w:pict>
+          <v:shape id="_x0000_i1028" type="#_x0000_t75" style="width:194.25pt;height:4in">
+            <v:imagedata r:id="rId11" o:title="UC13-Interface 4"/>
+          </v:shape>
+        </w:pict>
       </w:r>
-    </w:p>
-    <w:p>
-      <w:pPr>
-        <w:pStyle w:val="Recuonormal"/>
-        <w:jc w:val="both"/>
-        <w:rPr>
-          <w:rFonts w:ascii="Arial" w:hAnsi="Arial" w:cs="Arial"/>
+      <w:bookmarkEnd w:id="14"/>
+    </w:p>
+    <w:p>
+      <w:pPr>
+        <w:rPr>
           <w:lang w:val="pt-BR"/>
         </w:rPr>
       </w:pPr>
-    </w:p>
-    <w:p>
-      <w:pPr>
-        <w:pStyle w:val="Ttulo2"/>
-        <w:numPr>
-          <w:ilvl w:val="0"/>
-          <w:numId w:val="0"/>
-        </w:numPr>
-        <w:ind w:left="426"/>
-        <w:rPr>
-          <w:rFonts w:ascii="Arial" w:hAnsi="Arial" w:cs="Arial"/>
-        </w:rPr>
-      </w:pPr>
-      <w:bookmarkStart w:id="14" w:name="_GoBack"/>
-      <w:bookmarkEnd w:id="14"/>
     </w:p>
     <w:sectPr>
       <w:headerReference w:type="default" r:id="rId12"/>
@@ -1602,7 +1711,7 @@
               <w:noProof/>
               <w:lang w:val="pt-BR"/>
             </w:rPr>
-            <w:t>2</w:t>
+            <w:t>4</w:t>
           </w:r>
           <w:r>
             <w:rPr>
@@ -1953,571 +2062,6 @@
     </w:lvl>
   </w:abstractNum>
   <w:abstractNum w:abstractNumId="1" w15:restartNumberingAfterBreak="0">
-    <w:nsid w:val="3D7A2C8B"/>
-    <w:multiLevelType w:val="hybridMultilevel"/>
-    <w:tmpl w:val="03A6589A"/>
-    <w:lvl w:ilvl="0" w:tplc="04160001">
-      <w:start w:val="1"/>
-      <w:numFmt w:val="bullet"/>
-      <w:lvlText w:val=""/>
-      <w:lvlJc w:val="left"/>
-      <w:pPr>
-        <w:ind w:left="1713" w:hanging="360"/>
-      </w:pPr>
-      <w:rPr>
-        <w:rFonts w:ascii="Symbol" w:hAnsi="Symbol" w:hint="default"/>
-      </w:rPr>
-    </w:lvl>
-    <w:lvl w:ilvl="1" w:tplc="04160003" w:tentative="1">
-      <w:start w:val="1"/>
-      <w:numFmt w:val="bullet"/>
-      <w:lvlText w:val="o"/>
-      <w:lvlJc w:val="left"/>
-      <w:pPr>
-        <w:ind w:left="2433" w:hanging="360"/>
-      </w:pPr>
-      <w:rPr>
-        <w:rFonts w:ascii="Courier New" w:hAnsi="Courier New" w:cs="Courier New" w:hint="default"/>
-      </w:rPr>
-    </w:lvl>
-    <w:lvl w:ilvl="2" w:tplc="04160005" w:tentative="1">
-      <w:start w:val="1"/>
-      <w:numFmt w:val="bullet"/>
-      <w:lvlText w:val=""/>
-      <w:lvlJc w:val="left"/>
-      <w:pPr>
-        <w:ind w:left="3153" w:hanging="360"/>
-      </w:pPr>
-      <w:rPr>
-        <w:rFonts w:ascii="Wingdings" w:hAnsi="Wingdings" w:hint="default"/>
-      </w:rPr>
-    </w:lvl>
-    <w:lvl w:ilvl="3" w:tplc="04160001" w:tentative="1">
-      <w:start w:val="1"/>
-      <w:numFmt w:val="bullet"/>
-      <w:lvlText w:val=""/>
-      <w:lvlJc w:val="left"/>
-      <w:pPr>
-        <w:ind w:left="3873" w:hanging="360"/>
-      </w:pPr>
-      <w:rPr>
-        <w:rFonts w:ascii="Symbol" w:hAnsi="Symbol" w:hint="default"/>
-      </w:rPr>
-    </w:lvl>
-    <w:lvl w:ilvl="4" w:tplc="04160003" w:tentative="1">
-      <w:start w:val="1"/>
-      <w:numFmt w:val="bullet"/>
-      <w:lvlText w:val="o"/>
-      <w:lvlJc w:val="left"/>
-      <w:pPr>
-        <w:ind w:left="4593" w:hanging="360"/>
-      </w:pPr>
-      <w:rPr>
-        <w:rFonts w:ascii="Courier New" w:hAnsi="Courier New" w:cs="Courier New" w:hint="default"/>
-      </w:rPr>
-    </w:lvl>
-    <w:lvl w:ilvl="5" w:tplc="04160005" w:tentative="1">
-      <w:start w:val="1"/>
-      <w:numFmt w:val="bullet"/>
-      <w:lvlText w:val=""/>
-      <w:lvlJc w:val="left"/>
-      <w:pPr>
-        <w:ind w:left="5313" w:hanging="360"/>
-      </w:pPr>
-      <w:rPr>
-        <w:rFonts w:ascii="Wingdings" w:hAnsi="Wingdings" w:hint="default"/>
-      </w:rPr>
-    </w:lvl>
-    <w:lvl w:ilvl="6" w:tplc="04160001" w:tentative="1">
-      <w:start w:val="1"/>
-      <w:numFmt w:val="bullet"/>
-      <w:lvlText w:val=""/>
-      <w:lvlJc w:val="left"/>
-      <w:pPr>
-        <w:ind w:left="6033" w:hanging="360"/>
-      </w:pPr>
-      <w:rPr>
-        <w:rFonts w:ascii="Symbol" w:hAnsi="Symbol" w:hint="default"/>
-      </w:rPr>
-    </w:lvl>
-    <w:lvl w:ilvl="7" w:tplc="04160003" w:tentative="1">
-      <w:start w:val="1"/>
-      <w:numFmt w:val="bullet"/>
-      <w:lvlText w:val="o"/>
-      <w:lvlJc w:val="left"/>
-      <w:pPr>
-        <w:ind w:left="6753" w:hanging="360"/>
-      </w:pPr>
-      <w:rPr>
-        <w:rFonts w:ascii="Courier New" w:hAnsi="Courier New" w:cs="Courier New" w:hint="default"/>
-      </w:rPr>
-    </w:lvl>
-    <w:lvl w:ilvl="8" w:tplc="04160005" w:tentative="1">
-      <w:start w:val="1"/>
-      <w:numFmt w:val="bullet"/>
-      <w:lvlText w:val=""/>
-      <w:lvlJc w:val="left"/>
-      <w:pPr>
-        <w:ind w:left="7473" w:hanging="360"/>
-      </w:pPr>
-      <w:rPr>
-        <w:rFonts w:ascii="Wingdings" w:hAnsi="Wingdings" w:hint="default"/>
-      </w:rPr>
-    </w:lvl>
-  </w:abstractNum>
-  <w:abstractNum w:abstractNumId="2" w15:restartNumberingAfterBreak="0">
-    <w:nsid w:val="46E16B8E"/>
-    <w:multiLevelType w:val="hybridMultilevel"/>
-    <w:tmpl w:val="DD9663CC"/>
-    <w:lvl w:ilvl="0" w:tplc="04160001">
-      <w:start w:val="1"/>
-      <w:numFmt w:val="bullet"/>
-      <w:lvlText w:val=""/>
-      <w:lvlJc w:val="left"/>
-      <w:pPr>
-        <w:ind w:left="1713" w:hanging="360"/>
-      </w:pPr>
-      <w:rPr>
-        <w:rFonts w:ascii="Symbol" w:hAnsi="Symbol" w:hint="default"/>
-      </w:rPr>
-    </w:lvl>
-    <w:lvl w:ilvl="1" w:tplc="04160003" w:tentative="1">
-      <w:start w:val="1"/>
-      <w:numFmt w:val="bullet"/>
-      <w:lvlText w:val="o"/>
-      <w:lvlJc w:val="left"/>
-      <w:pPr>
-        <w:ind w:left="2433" w:hanging="360"/>
-      </w:pPr>
-      <w:rPr>
-        <w:rFonts w:ascii="Courier New" w:hAnsi="Courier New" w:cs="Courier New" w:hint="default"/>
-      </w:rPr>
-    </w:lvl>
-    <w:lvl w:ilvl="2" w:tplc="04160005" w:tentative="1">
-      <w:start w:val="1"/>
-      <w:numFmt w:val="bullet"/>
-      <w:lvlText w:val=""/>
-      <w:lvlJc w:val="left"/>
-      <w:pPr>
-        <w:ind w:left="3153" w:hanging="360"/>
-      </w:pPr>
-      <w:rPr>
-        <w:rFonts w:ascii="Wingdings" w:hAnsi="Wingdings" w:hint="default"/>
-      </w:rPr>
-    </w:lvl>
-    <w:lvl w:ilvl="3" w:tplc="04160001" w:tentative="1">
-      <w:start w:val="1"/>
-      <w:numFmt w:val="bullet"/>
-      <w:lvlText w:val=""/>
-      <w:lvlJc w:val="left"/>
-      <w:pPr>
-        <w:ind w:left="3873" w:hanging="360"/>
-      </w:pPr>
-      <w:rPr>
-        <w:rFonts w:ascii="Symbol" w:hAnsi="Symbol" w:hint="default"/>
-      </w:rPr>
-    </w:lvl>
-    <w:lvl w:ilvl="4" w:tplc="04160003" w:tentative="1">
-      <w:start w:val="1"/>
-      <w:numFmt w:val="bullet"/>
-      <w:lvlText w:val="o"/>
-      <w:lvlJc w:val="left"/>
-      <w:pPr>
-        <w:ind w:left="4593" w:hanging="360"/>
-      </w:pPr>
-      <w:rPr>
-        <w:rFonts w:ascii="Courier New" w:hAnsi="Courier New" w:cs="Courier New" w:hint="default"/>
-      </w:rPr>
-    </w:lvl>
-    <w:lvl w:ilvl="5" w:tplc="04160005" w:tentative="1">
-      <w:start w:val="1"/>
-      <w:numFmt w:val="bullet"/>
-      <w:lvlText w:val=""/>
-      <w:lvlJc w:val="left"/>
-      <w:pPr>
-        <w:ind w:left="5313" w:hanging="360"/>
-      </w:pPr>
-      <w:rPr>
-        <w:rFonts w:ascii="Wingdings" w:hAnsi="Wingdings" w:hint="default"/>
-      </w:rPr>
-    </w:lvl>
-    <w:lvl w:ilvl="6" w:tplc="04160001" w:tentative="1">
-      <w:start w:val="1"/>
-      <w:numFmt w:val="bullet"/>
-      <w:lvlText w:val=""/>
-      <w:lvlJc w:val="left"/>
-      <w:pPr>
-        <w:ind w:left="6033" w:hanging="360"/>
-      </w:pPr>
-      <w:rPr>
-        <w:rFonts w:ascii="Symbol" w:hAnsi="Symbol" w:hint="default"/>
-      </w:rPr>
-    </w:lvl>
-    <w:lvl w:ilvl="7" w:tplc="04160003" w:tentative="1">
-      <w:start w:val="1"/>
-      <w:numFmt w:val="bullet"/>
-      <w:lvlText w:val="o"/>
-      <w:lvlJc w:val="left"/>
-      <w:pPr>
-        <w:ind w:left="6753" w:hanging="360"/>
-      </w:pPr>
-      <w:rPr>
-        <w:rFonts w:ascii="Courier New" w:hAnsi="Courier New" w:cs="Courier New" w:hint="default"/>
-      </w:rPr>
-    </w:lvl>
-    <w:lvl w:ilvl="8" w:tplc="04160005" w:tentative="1">
-      <w:start w:val="1"/>
-      <w:numFmt w:val="bullet"/>
-      <w:lvlText w:val=""/>
-      <w:lvlJc w:val="left"/>
-      <w:pPr>
-        <w:ind w:left="7473" w:hanging="360"/>
-      </w:pPr>
-      <w:rPr>
-        <w:rFonts w:ascii="Wingdings" w:hAnsi="Wingdings" w:hint="default"/>
-      </w:rPr>
-    </w:lvl>
-  </w:abstractNum>
-  <w:abstractNum w:abstractNumId="3" w15:restartNumberingAfterBreak="0">
-    <w:nsid w:val="4E777EE2"/>
-    <w:multiLevelType w:val="hybridMultilevel"/>
-    <w:tmpl w:val="F538FC88"/>
-    <w:lvl w:ilvl="0" w:tplc="04160001">
-      <w:start w:val="1"/>
-      <w:numFmt w:val="bullet"/>
-      <w:lvlText w:val=""/>
-      <w:lvlJc w:val="left"/>
-      <w:pPr>
-        <w:ind w:left="720" w:hanging="360"/>
-      </w:pPr>
-      <w:rPr>
-        <w:rFonts w:ascii="Symbol" w:hAnsi="Symbol" w:hint="default"/>
-      </w:rPr>
-    </w:lvl>
-    <w:lvl w:ilvl="1" w:tplc="04160003" w:tentative="1">
-      <w:start w:val="1"/>
-      <w:numFmt w:val="bullet"/>
-      <w:lvlText w:val="o"/>
-      <w:lvlJc w:val="left"/>
-      <w:pPr>
-        <w:ind w:left="1440" w:hanging="360"/>
-      </w:pPr>
-      <w:rPr>
-        <w:rFonts w:ascii="Courier New" w:hAnsi="Courier New" w:cs="Courier New" w:hint="default"/>
-      </w:rPr>
-    </w:lvl>
-    <w:lvl w:ilvl="2" w:tplc="04160005" w:tentative="1">
-      <w:start w:val="1"/>
-      <w:numFmt w:val="bullet"/>
-      <w:lvlText w:val=""/>
-      <w:lvlJc w:val="left"/>
-      <w:pPr>
-        <w:ind w:left="2160" w:hanging="360"/>
-      </w:pPr>
-      <w:rPr>
-        <w:rFonts w:ascii="Wingdings" w:hAnsi="Wingdings" w:hint="default"/>
-      </w:rPr>
-    </w:lvl>
-    <w:lvl w:ilvl="3" w:tplc="04160001" w:tentative="1">
-      <w:start w:val="1"/>
-      <w:numFmt w:val="bullet"/>
-      <w:lvlText w:val=""/>
-      <w:lvlJc w:val="left"/>
-      <w:pPr>
-        <w:ind w:left="2880" w:hanging="360"/>
-      </w:pPr>
-      <w:rPr>
-        <w:rFonts w:ascii="Symbol" w:hAnsi="Symbol" w:hint="default"/>
-      </w:rPr>
-    </w:lvl>
-    <w:lvl w:ilvl="4" w:tplc="04160003" w:tentative="1">
-      <w:start w:val="1"/>
-      <w:numFmt w:val="bullet"/>
-      <w:lvlText w:val="o"/>
-      <w:lvlJc w:val="left"/>
-      <w:pPr>
-        <w:ind w:left="3600" w:hanging="360"/>
-      </w:pPr>
-      <w:rPr>
-        <w:rFonts w:ascii="Courier New" w:hAnsi="Courier New" w:cs="Courier New" w:hint="default"/>
-      </w:rPr>
-    </w:lvl>
-    <w:lvl w:ilvl="5" w:tplc="04160005" w:tentative="1">
-      <w:start w:val="1"/>
-      <w:numFmt w:val="bullet"/>
-      <w:lvlText w:val=""/>
-      <w:lvlJc w:val="left"/>
-      <w:pPr>
-        <w:ind w:left="4320" w:hanging="360"/>
-      </w:pPr>
-      <w:rPr>
-        <w:rFonts w:ascii="Wingdings" w:hAnsi="Wingdings" w:hint="default"/>
-      </w:rPr>
-    </w:lvl>
-    <w:lvl w:ilvl="6" w:tplc="04160001" w:tentative="1">
-      <w:start w:val="1"/>
-      <w:numFmt w:val="bullet"/>
-      <w:lvlText w:val=""/>
-      <w:lvlJc w:val="left"/>
-      <w:pPr>
-        <w:ind w:left="5040" w:hanging="360"/>
-      </w:pPr>
-      <w:rPr>
-        <w:rFonts w:ascii="Symbol" w:hAnsi="Symbol" w:hint="default"/>
-      </w:rPr>
-    </w:lvl>
-    <w:lvl w:ilvl="7" w:tplc="04160003" w:tentative="1">
-      <w:start w:val="1"/>
-      <w:numFmt w:val="bullet"/>
-      <w:lvlText w:val="o"/>
-      <w:lvlJc w:val="left"/>
-      <w:pPr>
-        <w:ind w:left="5760" w:hanging="360"/>
-      </w:pPr>
-      <w:rPr>
-        <w:rFonts w:ascii="Courier New" w:hAnsi="Courier New" w:cs="Courier New" w:hint="default"/>
-      </w:rPr>
-    </w:lvl>
-    <w:lvl w:ilvl="8" w:tplc="04160005" w:tentative="1">
-      <w:start w:val="1"/>
-      <w:numFmt w:val="bullet"/>
-      <w:lvlText w:val=""/>
-      <w:lvlJc w:val="left"/>
-      <w:pPr>
-        <w:ind w:left="6480" w:hanging="360"/>
-      </w:pPr>
-      <w:rPr>
-        <w:rFonts w:ascii="Wingdings" w:hAnsi="Wingdings" w:hint="default"/>
-      </w:rPr>
-    </w:lvl>
-  </w:abstractNum>
-  <w:abstractNum w:abstractNumId="4" w15:restartNumberingAfterBreak="0">
-    <w:nsid w:val="56F54045"/>
-    <w:multiLevelType w:val="hybridMultilevel"/>
-    <w:tmpl w:val="AA145D82"/>
-    <w:lvl w:ilvl="0" w:tplc="04160001">
-      <w:start w:val="1"/>
-      <w:numFmt w:val="bullet"/>
-      <w:lvlText w:val=""/>
-      <w:lvlJc w:val="left"/>
-      <w:pPr>
-        <w:ind w:left="720" w:hanging="360"/>
-      </w:pPr>
-      <w:rPr>
-        <w:rFonts w:ascii="Symbol" w:hAnsi="Symbol" w:hint="default"/>
-      </w:rPr>
-    </w:lvl>
-    <w:lvl w:ilvl="1" w:tplc="04160003" w:tentative="1">
-      <w:start w:val="1"/>
-      <w:numFmt w:val="bullet"/>
-      <w:lvlText w:val="o"/>
-      <w:lvlJc w:val="left"/>
-      <w:pPr>
-        <w:ind w:left="1440" w:hanging="360"/>
-      </w:pPr>
-      <w:rPr>
-        <w:rFonts w:ascii="Courier New" w:hAnsi="Courier New" w:cs="Courier New" w:hint="default"/>
-      </w:rPr>
-    </w:lvl>
-    <w:lvl w:ilvl="2" w:tplc="04160005" w:tentative="1">
-      <w:start w:val="1"/>
-      <w:numFmt w:val="bullet"/>
-      <w:lvlText w:val=""/>
-      <w:lvlJc w:val="left"/>
-      <w:pPr>
-        <w:ind w:left="2160" w:hanging="360"/>
-      </w:pPr>
-      <w:rPr>
-        <w:rFonts w:ascii="Wingdings" w:hAnsi="Wingdings" w:hint="default"/>
-      </w:rPr>
-    </w:lvl>
-    <w:lvl w:ilvl="3" w:tplc="04160001" w:tentative="1">
-      <w:start w:val="1"/>
-      <w:numFmt w:val="bullet"/>
-      <w:lvlText w:val=""/>
-      <w:lvlJc w:val="left"/>
-      <w:pPr>
-        <w:ind w:left="2880" w:hanging="360"/>
-      </w:pPr>
-      <w:rPr>
-        <w:rFonts w:ascii="Symbol" w:hAnsi="Symbol" w:hint="default"/>
-      </w:rPr>
-    </w:lvl>
-    <w:lvl w:ilvl="4" w:tplc="04160003" w:tentative="1">
-      <w:start w:val="1"/>
-      <w:numFmt w:val="bullet"/>
-      <w:lvlText w:val="o"/>
-      <w:lvlJc w:val="left"/>
-      <w:pPr>
-        <w:ind w:left="3600" w:hanging="360"/>
-      </w:pPr>
-      <w:rPr>
-        <w:rFonts w:ascii="Courier New" w:hAnsi="Courier New" w:cs="Courier New" w:hint="default"/>
-      </w:rPr>
-    </w:lvl>
-    <w:lvl w:ilvl="5" w:tplc="04160005" w:tentative="1">
-      <w:start w:val="1"/>
-      <w:numFmt w:val="bullet"/>
-      <w:lvlText w:val=""/>
-      <w:lvlJc w:val="left"/>
-      <w:pPr>
-        <w:ind w:left="4320" w:hanging="360"/>
-      </w:pPr>
-      <w:rPr>
-        <w:rFonts w:ascii="Wingdings" w:hAnsi="Wingdings" w:hint="default"/>
-      </w:rPr>
-    </w:lvl>
-    <w:lvl w:ilvl="6" w:tplc="04160001" w:tentative="1">
-      <w:start w:val="1"/>
-      <w:numFmt w:val="bullet"/>
-      <w:lvlText w:val=""/>
-      <w:lvlJc w:val="left"/>
-      <w:pPr>
-        <w:ind w:left="5040" w:hanging="360"/>
-      </w:pPr>
-      <w:rPr>
-        <w:rFonts w:ascii="Symbol" w:hAnsi="Symbol" w:hint="default"/>
-      </w:rPr>
-    </w:lvl>
-    <w:lvl w:ilvl="7" w:tplc="04160003" w:tentative="1">
-      <w:start w:val="1"/>
-      <w:numFmt w:val="bullet"/>
-      <w:lvlText w:val="o"/>
-      <w:lvlJc w:val="left"/>
-      <w:pPr>
-        <w:ind w:left="5760" w:hanging="360"/>
-      </w:pPr>
-      <w:rPr>
-        <w:rFonts w:ascii="Courier New" w:hAnsi="Courier New" w:cs="Courier New" w:hint="default"/>
-      </w:rPr>
-    </w:lvl>
-    <w:lvl w:ilvl="8" w:tplc="04160005" w:tentative="1">
-      <w:start w:val="1"/>
-      <w:numFmt w:val="bullet"/>
-      <w:lvlText w:val=""/>
-      <w:lvlJc w:val="left"/>
-      <w:pPr>
-        <w:ind w:left="6480" w:hanging="360"/>
-      </w:pPr>
-      <w:rPr>
-        <w:rFonts w:ascii="Wingdings" w:hAnsi="Wingdings" w:hint="default"/>
-      </w:rPr>
-    </w:lvl>
-  </w:abstractNum>
-  <w:abstractNum w:abstractNumId="5" w15:restartNumberingAfterBreak="0">
-    <w:nsid w:val="60653E21"/>
-    <w:multiLevelType w:val="hybridMultilevel"/>
-    <w:tmpl w:val="7786E9C6"/>
-    <w:lvl w:ilvl="0" w:tplc="04160001">
-      <w:start w:val="1"/>
-      <w:numFmt w:val="bullet"/>
-      <w:lvlText w:val=""/>
-      <w:lvlJc w:val="left"/>
-      <w:pPr>
-        <w:ind w:left="1713" w:hanging="360"/>
-      </w:pPr>
-      <w:rPr>
-        <w:rFonts w:ascii="Symbol" w:hAnsi="Symbol" w:hint="default"/>
-      </w:rPr>
-    </w:lvl>
-    <w:lvl w:ilvl="1" w:tplc="04160003" w:tentative="1">
-      <w:start w:val="1"/>
-      <w:numFmt w:val="bullet"/>
-      <w:lvlText w:val="o"/>
-      <w:lvlJc w:val="left"/>
-      <w:pPr>
-        <w:ind w:left="2433" w:hanging="360"/>
-      </w:pPr>
-      <w:rPr>
-        <w:rFonts w:ascii="Courier New" w:hAnsi="Courier New" w:cs="Courier New" w:hint="default"/>
-      </w:rPr>
-    </w:lvl>
-    <w:lvl w:ilvl="2" w:tplc="04160005" w:tentative="1">
-      <w:start w:val="1"/>
-      <w:numFmt w:val="bullet"/>
-      <w:lvlText w:val=""/>
-      <w:lvlJc w:val="left"/>
-      <w:pPr>
-        <w:ind w:left="3153" w:hanging="360"/>
-      </w:pPr>
-      <w:rPr>
-        <w:rFonts w:ascii="Wingdings" w:hAnsi="Wingdings" w:hint="default"/>
-      </w:rPr>
-    </w:lvl>
-    <w:lvl w:ilvl="3" w:tplc="04160001" w:tentative="1">
-      <w:start w:val="1"/>
-      <w:numFmt w:val="bullet"/>
-      <w:lvlText w:val=""/>
-      <w:lvlJc w:val="left"/>
-      <w:pPr>
-        <w:ind w:left="3873" w:hanging="360"/>
-      </w:pPr>
-      <w:rPr>
-        <w:rFonts w:ascii="Symbol" w:hAnsi="Symbol" w:hint="default"/>
-      </w:rPr>
-    </w:lvl>
-    <w:lvl w:ilvl="4" w:tplc="04160003" w:tentative="1">
-      <w:start w:val="1"/>
-      <w:numFmt w:val="bullet"/>
-      <w:lvlText w:val="o"/>
-      <w:lvlJc w:val="left"/>
-      <w:pPr>
-        <w:ind w:left="4593" w:hanging="360"/>
-      </w:pPr>
-      <w:rPr>
-        <w:rFonts w:ascii="Courier New" w:hAnsi="Courier New" w:cs="Courier New" w:hint="default"/>
-      </w:rPr>
-    </w:lvl>
-    <w:lvl w:ilvl="5" w:tplc="04160005" w:tentative="1">
-      <w:start w:val="1"/>
-      <w:numFmt w:val="bullet"/>
-      <w:lvlText w:val=""/>
-      <w:lvlJc w:val="left"/>
-      <w:pPr>
-        <w:ind w:left="5313" w:hanging="360"/>
-      </w:pPr>
-      <w:rPr>
-        <w:rFonts w:ascii="Wingdings" w:hAnsi="Wingdings" w:hint="default"/>
-      </w:rPr>
-    </w:lvl>
-    <w:lvl w:ilvl="6" w:tplc="04160001" w:tentative="1">
-      <w:start w:val="1"/>
-      <w:numFmt w:val="bullet"/>
-      <w:lvlText w:val=""/>
-      <w:lvlJc w:val="left"/>
-      <w:pPr>
-        <w:ind w:left="6033" w:hanging="360"/>
-      </w:pPr>
-      <w:rPr>
-        <w:rFonts w:ascii="Symbol" w:hAnsi="Symbol" w:hint="default"/>
-      </w:rPr>
-    </w:lvl>
-    <w:lvl w:ilvl="7" w:tplc="04160003" w:tentative="1">
-      <w:start w:val="1"/>
-      <w:numFmt w:val="bullet"/>
-      <w:lvlText w:val="o"/>
-      <w:lvlJc w:val="left"/>
-      <w:pPr>
-        <w:ind w:left="6753" w:hanging="360"/>
-      </w:pPr>
-      <w:rPr>
-        <w:rFonts w:ascii="Courier New" w:hAnsi="Courier New" w:cs="Courier New" w:hint="default"/>
-      </w:rPr>
-    </w:lvl>
-    <w:lvl w:ilvl="8" w:tplc="04160005" w:tentative="1">
-      <w:start w:val="1"/>
-      <w:numFmt w:val="bullet"/>
-      <w:lvlText w:val=""/>
-      <w:lvlJc w:val="left"/>
-      <w:pPr>
-        <w:ind w:left="7473" w:hanging="360"/>
-      </w:pPr>
-      <w:rPr>
-        <w:rFonts w:ascii="Wingdings" w:hAnsi="Wingdings" w:hint="default"/>
-      </w:rPr>
-    </w:lvl>
-  </w:abstractNum>
-  <w:abstractNum w:abstractNumId="6" w15:restartNumberingAfterBreak="0">
     <w:nsid w:val="647A5729"/>
     <w:multiLevelType w:val="multilevel"/>
     <w:tmpl w:val="2AA438AE"/>
@@ -2631,7 +2175,7 @@
       </w:pPr>
     </w:lvl>
   </w:abstractNum>
-  <w:abstractNum w:abstractNumId="7" w15:restartNumberingAfterBreak="0">
+  <w:abstractNum w:abstractNumId="2" w15:restartNumberingAfterBreak="0">
     <w:nsid w:val="6E1B5E0A"/>
     <w:multiLevelType w:val="hybridMultilevel"/>
     <w:tmpl w:val="A882304A"/>
@@ -2752,358 +2296,10 @@
     <w:abstractNumId w:val="0"/>
   </w:num>
   <w:num w:numId="2">
-    <w:abstractNumId w:val="7"/>
+    <w:abstractNumId w:val="2"/>
   </w:num>
   <w:num w:numId="3">
-    <w:abstractNumId w:val="6"/>
-  </w:num>
-  <w:num w:numId="4">
-    <w:abstractNumId w:val="0"/>
-  </w:num>
-  <w:num w:numId="5">
-    <w:abstractNumId w:val="0"/>
-    <w:lvlOverride w:ilvl="0">
-      <w:startOverride w:val="1"/>
-    </w:lvlOverride>
-    <w:lvlOverride w:ilvl="1">
-      <w:startOverride w:val="1"/>
-    </w:lvlOverride>
-    <w:lvlOverride w:ilvl="2">
-      <w:startOverride w:val="1"/>
-    </w:lvlOverride>
-    <w:lvlOverride w:ilvl="3">
-      <w:startOverride w:val="1"/>
-    </w:lvlOverride>
-    <w:lvlOverride w:ilvl="4">
-      <w:startOverride w:val="1"/>
-    </w:lvlOverride>
-    <w:lvlOverride w:ilvl="5">
-      <w:startOverride w:val="1"/>
-    </w:lvlOverride>
-    <w:lvlOverride w:ilvl="6">
-      <w:startOverride w:val="1"/>
-    </w:lvlOverride>
-    <w:lvlOverride w:ilvl="7">
-      <w:startOverride w:val="1"/>
-    </w:lvlOverride>
-    <w:lvlOverride w:ilvl="8">
-      <w:startOverride w:val="1"/>
-    </w:lvlOverride>
-  </w:num>
-  <w:num w:numId="6">
-    <w:abstractNumId w:val="0"/>
-  </w:num>
-  <w:num w:numId="7">
-    <w:abstractNumId w:val="0"/>
-    <w:lvlOverride w:ilvl="0">
-      <w:startOverride w:val="1"/>
-    </w:lvlOverride>
-    <w:lvlOverride w:ilvl="1">
-      <w:startOverride w:val="1"/>
-    </w:lvlOverride>
-    <w:lvlOverride w:ilvl="2">
-      <w:startOverride w:val="1"/>
-    </w:lvlOverride>
-    <w:lvlOverride w:ilvl="3">
-      <w:startOverride w:val="1"/>
-    </w:lvlOverride>
-    <w:lvlOverride w:ilvl="4">
-      <w:startOverride w:val="1"/>
-    </w:lvlOverride>
-    <w:lvlOverride w:ilvl="5">
-      <w:startOverride w:val="1"/>
-    </w:lvlOverride>
-    <w:lvlOverride w:ilvl="6">
-      <w:startOverride w:val="1"/>
-    </w:lvlOverride>
-    <w:lvlOverride w:ilvl="7">
-      <w:startOverride w:val="1"/>
-    </w:lvlOverride>
-    <w:lvlOverride w:ilvl="8">
-      <w:startOverride w:val="1"/>
-    </w:lvlOverride>
-  </w:num>
-  <w:num w:numId="8">
-    <w:abstractNumId w:val="0"/>
-  </w:num>
-  <w:num w:numId="9">
-    <w:abstractNumId w:val="0"/>
-  </w:num>
-  <w:num w:numId="10">
-    <w:abstractNumId w:val="0"/>
-  </w:num>
-  <w:num w:numId="11">
-    <w:abstractNumId w:val="0"/>
-  </w:num>
-  <w:num w:numId="12">
-    <w:abstractNumId w:val="0"/>
-  </w:num>
-  <w:num w:numId="13">
-    <w:abstractNumId w:val="0"/>
-  </w:num>
-  <w:num w:numId="14">
-    <w:abstractNumId w:val="0"/>
-  </w:num>
-  <w:num w:numId="15">
-    <w:abstractNumId w:val="0"/>
-  </w:num>
-  <w:num w:numId="16">
-    <w:abstractNumId w:val="0"/>
-  </w:num>
-  <w:num w:numId="17">
-    <w:abstractNumId w:val="0"/>
-    <w:lvlOverride w:ilvl="0">
-      <w:startOverride w:val="1"/>
-    </w:lvlOverride>
-    <w:lvlOverride w:ilvl="1">
-      <w:startOverride w:val="1"/>
-    </w:lvlOverride>
-    <w:lvlOverride w:ilvl="2">
-      <w:startOverride w:val="1"/>
-    </w:lvlOverride>
-    <w:lvlOverride w:ilvl="3">
-      <w:startOverride w:val="1"/>
-    </w:lvlOverride>
-    <w:lvlOverride w:ilvl="4">
-      <w:startOverride w:val="1"/>
-    </w:lvlOverride>
-    <w:lvlOverride w:ilvl="5">
-      <w:startOverride w:val="1"/>
-    </w:lvlOverride>
-    <w:lvlOverride w:ilvl="6">
-      <w:startOverride w:val="1"/>
-    </w:lvlOverride>
-    <w:lvlOverride w:ilvl="7">
-      <w:startOverride w:val="1"/>
-    </w:lvlOverride>
-    <w:lvlOverride w:ilvl="8">
-      <w:startOverride w:val="1"/>
-    </w:lvlOverride>
-  </w:num>
-  <w:num w:numId="18">
-    <w:abstractNumId w:val="0"/>
-  </w:num>
-  <w:num w:numId="19">
-    <w:abstractNumId w:val="0"/>
-    <w:lvlOverride w:ilvl="0">
-      <w:startOverride w:val="1"/>
-    </w:lvlOverride>
-    <w:lvlOverride w:ilvl="1">
-      <w:startOverride w:val="1"/>
-    </w:lvlOverride>
-    <w:lvlOverride w:ilvl="2">
-      <w:startOverride w:val="1"/>
-    </w:lvlOverride>
-    <w:lvlOverride w:ilvl="3">
-      <w:startOverride w:val="1"/>
-    </w:lvlOverride>
-    <w:lvlOverride w:ilvl="4">
-      <w:startOverride w:val="1"/>
-    </w:lvlOverride>
-    <w:lvlOverride w:ilvl="5">
-      <w:startOverride w:val="1"/>
-    </w:lvlOverride>
-    <w:lvlOverride w:ilvl="6">
-      <w:startOverride w:val="1"/>
-    </w:lvlOverride>
-    <w:lvlOverride w:ilvl="7">
-      <w:startOverride w:val="1"/>
-    </w:lvlOverride>
-    <w:lvlOverride w:ilvl="8">
-      <w:startOverride w:val="1"/>
-    </w:lvlOverride>
-  </w:num>
-  <w:num w:numId="20">
-    <w:abstractNumId w:val="0"/>
-  </w:num>
-  <w:num w:numId="21">
-    <w:abstractNumId w:val="0"/>
-    <w:lvlOverride w:ilvl="0">
-      <w:startOverride w:val="1"/>
-    </w:lvlOverride>
-    <w:lvlOverride w:ilvl="1">
-      <w:startOverride w:val="1"/>
-    </w:lvlOverride>
-    <w:lvlOverride w:ilvl="2">
-      <w:startOverride w:val="1"/>
-    </w:lvlOverride>
-    <w:lvlOverride w:ilvl="3">
-      <w:startOverride w:val="1"/>
-    </w:lvlOverride>
-    <w:lvlOverride w:ilvl="4">
-      <w:startOverride w:val="1"/>
-    </w:lvlOverride>
-    <w:lvlOverride w:ilvl="5">
-      <w:startOverride w:val="1"/>
-    </w:lvlOverride>
-    <w:lvlOverride w:ilvl="6">
-      <w:startOverride w:val="1"/>
-    </w:lvlOverride>
-    <w:lvlOverride w:ilvl="7">
-      <w:startOverride w:val="1"/>
-    </w:lvlOverride>
-    <w:lvlOverride w:ilvl="8">
-      <w:startOverride w:val="1"/>
-    </w:lvlOverride>
-  </w:num>
-  <w:num w:numId="22">
-    <w:abstractNumId w:val="0"/>
-  </w:num>
-  <w:num w:numId="23">
-    <w:abstractNumId w:val="0"/>
-  </w:num>
-  <w:num w:numId="24">
-    <w:abstractNumId w:val="0"/>
-  </w:num>
-  <w:num w:numId="25">
-    <w:abstractNumId w:val="0"/>
-    <w:lvlOverride w:ilvl="0">
-      <w:startOverride w:val="1"/>
-    </w:lvlOverride>
-    <w:lvlOverride w:ilvl="1">
-      <w:startOverride w:val="1"/>
-    </w:lvlOverride>
-    <w:lvlOverride w:ilvl="2">
-      <w:startOverride w:val="1"/>
-    </w:lvlOverride>
-    <w:lvlOverride w:ilvl="3">
-      <w:startOverride w:val="1"/>
-    </w:lvlOverride>
-    <w:lvlOverride w:ilvl="4">
-      <w:startOverride w:val="1"/>
-    </w:lvlOverride>
-    <w:lvlOverride w:ilvl="5">
-      <w:startOverride w:val="1"/>
-    </w:lvlOverride>
-    <w:lvlOverride w:ilvl="6">
-      <w:startOverride w:val="1"/>
-    </w:lvlOverride>
-    <w:lvlOverride w:ilvl="7">
-      <w:startOverride w:val="1"/>
-    </w:lvlOverride>
-    <w:lvlOverride w:ilvl="8">
-      <w:startOverride w:val="1"/>
-    </w:lvlOverride>
-  </w:num>
-  <w:num w:numId="26">
-    <w:abstractNumId w:val="0"/>
-  </w:num>
-  <w:num w:numId="27">
-    <w:abstractNumId w:val="0"/>
-  </w:num>
-  <w:num w:numId="28">
-    <w:abstractNumId w:val="0"/>
-  </w:num>
-  <w:num w:numId="29">
-    <w:abstractNumId w:val="0"/>
-  </w:num>
-  <w:num w:numId="30">
-    <w:abstractNumId w:val="0"/>
-  </w:num>
-  <w:num w:numId="31">
-    <w:abstractNumId w:val="0"/>
-  </w:num>
-  <w:num w:numId="32">
-    <w:abstractNumId w:val="0"/>
-  </w:num>
-  <w:num w:numId="33">
-    <w:abstractNumId w:val="0"/>
-  </w:num>
-  <w:num w:numId="34">
-    <w:abstractNumId w:val="0"/>
-  </w:num>
-  <w:num w:numId="35">
-    <w:abstractNumId w:val="0"/>
-  </w:num>
-  <w:num w:numId="36">
-    <w:abstractNumId w:val="0"/>
-  </w:num>
-  <w:num w:numId="37">
-    <w:abstractNumId w:val="0"/>
-  </w:num>
-  <w:num w:numId="38">
-    <w:abstractNumId w:val="0"/>
-  </w:num>
-  <w:num w:numId="39">
-    <w:abstractNumId w:val="5"/>
-  </w:num>
-  <w:num w:numId="40">
-    <w:abstractNumId w:val="4"/>
-  </w:num>
-  <w:num w:numId="41">
     <w:abstractNumId w:val="1"/>
-  </w:num>
-  <w:num w:numId="42">
-    <w:abstractNumId w:val="0"/>
-  </w:num>
-  <w:num w:numId="43">
-    <w:abstractNumId w:val="2"/>
-  </w:num>
-  <w:num w:numId="44">
-    <w:abstractNumId w:val="3"/>
-  </w:num>
-  <w:num w:numId="45">
-    <w:abstractNumId w:val="0"/>
-  </w:num>
-  <w:num w:numId="46">
-    <w:abstractNumId w:val="0"/>
-    <w:lvlOverride w:ilvl="0">
-      <w:startOverride w:val="1"/>
-    </w:lvlOverride>
-    <w:lvlOverride w:ilvl="1">
-      <w:startOverride w:val="1"/>
-    </w:lvlOverride>
-    <w:lvlOverride w:ilvl="2">
-      <w:startOverride w:val="1"/>
-    </w:lvlOverride>
-    <w:lvlOverride w:ilvl="3">
-      <w:startOverride w:val="1"/>
-    </w:lvlOverride>
-    <w:lvlOverride w:ilvl="4">
-      <w:startOverride w:val="1"/>
-    </w:lvlOverride>
-    <w:lvlOverride w:ilvl="5">
-      <w:startOverride w:val="1"/>
-    </w:lvlOverride>
-    <w:lvlOverride w:ilvl="6">
-      <w:startOverride w:val="1"/>
-    </w:lvlOverride>
-    <w:lvlOverride w:ilvl="7">
-      <w:startOverride w:val="1"/>
-    </w:lvlOverride>
-    <w:lvlOverride w:ilvl="8">
-      <w:startOverride w:val="1"/>
-    </w:lvlOverride>
-  </w:num>
-  <w:num w:numId="47">
-    <w:abstractNumId w:val="0"/>
-    <w:lvlOverride w:ilvl="0">
-      <w:startOverride w:val="1"/>
-    </w:lvlOverride>
-    <w:lvlOverride w:ilvl="1">
-      <w:startOverride w:val="1"/>
-    </w:lvlOverride>
-    <w:lvlOverride w:ilvl="2">
-      <w:startOverride w:val="1"/>
-    </w:lvlOverride>
-    <w:lvlOverride w:ilvl="3">
-      <w:startOverride w:val="1"/>
-    </w:lvlOverride>
-    <w:lvlOverride w:ilvl="4">
-      <w:startOverride w:val="1"/>
-    </w:lvlOverride>
-    <w:lvlOverride w:ilvl="5">
-      <w:startOverride w:val="1"/>
-    </w:lvlOverride>
-    <w:lvlOverride w:ilvl="6">
-      <w:startOverride w:val="1"/>
-    </w:lvlOverride>
-    <w:lvlOverride w:ilvl="7">
-      <w:startOverride w:val="1"/>
-    </w:lvlOverride>
-    <w:lvlOverride w:ilvl="8">
-      <w:startOverride w:val="1"/>
-    </w:lvlOverride>
   </w:num>
   <w:numIdMacAtCleanup w:val="3"/>
 </w:numbering>
@@ -4546,7 +3742,7 @@
 </file>
 
 <file path=customXml/itemProps1.xml><?xml version="1.0" encoding="utf-8"?>
-<ds:datastoreItem xmlns:ds="http://schemas.openxmlformats.org/officeDocument/2006/customXml" ds:itemID="{7C6FC361-1AB4-40CE-B79B-CB3BCA4D8169}">
+<ds:datastoreItem xmlns:ds="http://schemas.openxmlformats.org/officeDocument/2006/customXml" ds:itemID="{F822D89B-31FF-446B-BA01-E6D73DD23397}">
   <ds:schemaRefs>
     <ds:schemaRef ds:uri="http://schemas.openxmlformats.org/officeDocument/2006/bibliography"/>
   </ds:schemaRefs>

</xml_diff>